<commit_message>
final update for zoho
</commit_message>
<xml_diff>
--- a/GUNALAN_S_October.docx
+++ b/GUNALAN_S_October.docx
@@ -27,7 +27,7 @@
     </w:p>
     <w:p>
       <w:pPr>
-        <w:spacing w:after="0" w:line="240" w:lineRule="auto"/>
+        <w:spacing w:before="40" w:after="0" w:line="240" w:lineRule="auto"/>
         <w:jc w:val="center"/>
         <w:rPr>
           <w:rFonts w:ascii="Trebuchet MS" w:hAnsi="Trebuchet MS"/>
@@ -57,7 +57,7 @@
     </w:p>
     <w:p>
       <w:pPr>
-        <w:spacing w:line="240" w:lineRule="auto"/>
+        <w:spacing w:before="40" w:line="240" w:lineRule="auto"/>
         <w:jc w:val="center"/>
         <w:rPr>
           <w:rFonts w:ascii="Trebuchet MS" w:hAnsi="Trebuchet MS"/>
@@ -181,7 +181,6 @@
         </w:rPr>
         <w:t>linkedin.com/</w:t>
       </w:r>
-      <w:proofErr w:type="spellStart"/>
       <w:r>
         <w:rPr>
           <w:rStyle w:val="Hyperlink"/>
@@ -190,9 +189,20 @@
           <w:szCs w:val="28"/>
           <w:u w:val="none"/>
         </w:rPr>
-        <w:t>gunalans</w:t>
-      </w:r>
-      <w:proofErr w:type="spellEnd"/>
+        <w:t>sgun</w:t>
+      </w:r>
+      <w:bookmarkStart w:id="0" w:name="_GoBack"/>
+      <w:bookmarkEnd w:id="0"/>
+      <w:r>
+        <w:rPr>
+          <w:rStyle w:val="Hyperlink"/>
+          <w:rFonts w:ascii="Trebuchet MS" w:hAnsi="Trebuchet MS"/>
+          <w:b/>
+          <w:szCs w:val="28"/>
+          <w:u w:val="none"/>
+        </w:rPr>
+        <w:t>alan</w:t>
+      </w:r>
       <w:r>
         <w:rPr>
           <w:rStyle w:val="Hyperlink"/>
@@ -249,14 +259,14 @@
     <w:p>
       <w:pPr>
         <w:pStyle w:val="IntenseQuote"/>
-        <w:spacing w:before="0" w:after="0" w:line="300" w:lineRule="auto"/>
-        <w:ind w:left="72" w:right="0"/>
+        <w:spacing w:after="0" w:line="300" w:lineRule="auto"/>
+        <w:ind w:left="144" w:right="0"/>
         <w:jc w:val="left"/>
         <w:rPr>
           <w:rFonts w:ascii="Trebuchet MS" w:hAnsi="Trebuchet MS"/>
           <w:bCs/>
           <w:color w:val="0070C0"/>
-          <w:sz w:val="28"/>
+          <w:sz w:val="24"/>
         </w:rPr>
       </w:pPr>
       <w:r>
@@ -264,7 +274,7 @@
           <w:rFonts w:ascii="Trebuchet MS" w:hAnsi="Trebuchet MS"/>
           <w:bCs/>
           <w:color w:val="0070C0"/>
-          <w:sz w:val="28"/>
+          <w:sz w:val="24"/>
         </w:rPr>
         <w:t>Objective</w:t>
       </w:r>
@@ -273,7 +283,7 @@
           <w:rFonts w:ascii="Trebuchet MS" w:hAnsi="Trebuchet MS"/>
           <w:bCs/>
           <w:color w:val="0070C0"/>
-          <w:sz w:val="28"/>
+          <w:sz w:val="24"/>
         </w:rPr>
         <w:t>:</w:t>
       </w:r>
@@ -282,7 +292,7 @@
           <w:rFonts w:ascii="Trebuchet MS" w:hAnsi="Trebuchet MS"/>
           <w:bCs/>
           <w:color w:val="0070C0"/>
-          <w:sz w:val="28"/>
+          <w:sz w:val="24"/>
         </w:rPr>
         <w:tab/>
       </w:r>
@@ -290,19 +300,20 @@
     <w:p>
       <w:pPr>
         <w:suppressAutoHyphens/>
-        <w:spacing w:after="100" w:line="276" w:lineRule="auto"/>
+        <w:spacing w:before="60" w:after="100" w:line="240" w:lineRule="auto"/>
         <w:ind w:left="72" w:firstLine="648"/>
         <w:rPr>
           <w:rFonts w:ascii="Trebuchet MS" w:hAnsi="Trebuchet MS"/>
           <w:bCs/>
           <w:color w:val="0070C0"/>
-          <w:sz w:val="28"/>
-        </w:rPr>
-      </w:pPr>
-      <w:r>
-        <w:rPr>
-          <w:rFonts w:cstheme="minorHAnsi"/>
-          <w:iCs/>
+          <w:sz w:val="24"/>
+        </w:rPr>
+      </w:pPr>
+      <w:r>
+        <w:rPr>
+          <w:rFonts w:cstheme="minorHAnsi"/>
+          <w:iCs/>
+          <w:sz w:val="20"/>
         </w:rPr>
         <w:t xml:space="preserve">Passionately curious on </w:t>
       </w:r>
@@ -310,21 +321,39 @@
         <w:rPr>
           <w:rFonts w:cstheme="minorHAnsi"/>
           <w:iCs/>
-        </w:rPr>
-        <w:t>learning and implementing the latest technologies in all aspects.</w:t>
+          <w:sz w:val="20"/>
+        </w:rPr>
+        <w:t>learning and implementing the latest technologies</w:t>
+      </w:r>
+      <w:r>
+        <w:rPr>
+          <w:rFonts w:cstheme="minorHAnsi"/>
+          <w:iCs/>
+          <w:sz w:val="20"/>
+        </w:rPr>
+        <w:t xml:space="preserve"> and trends</w:t>
+      </w:r>
+      <w:r>
+        <w:rPr>
+          <w:rFonts w:cstheme="minorHAnsi"/>
+          <w:iCs/>
+          <w:sz w:val="20"/>
+        </w:rPr>
+        <w:t xml:space="preserve"> in all aspects.</w:t>
       </w:r>
     </w:p>
     <w:p>
       <w:pPr>
         <w:pStyle w:val="IntenseQuote"/>
         <w:spacing w:before="0" w:after="0" w:line="300" w:lineRule="auto"/>
-        <w:ind w:left="72" w:right="0"/>
+        <w:ind w:left="144" w:right="0"/>
         <w:jc w:val="left"/>
         <w:rPr>
           <w:rFonts w:ascii="Trebuchet MS" w:hAnsi="Trebuchet MS" w:cs="Calibri"/>
           <w:bCs/>
           <w:iCs/>
           <w:color w:val="2E74B5" w:themeColor="accent1" w:themeShade="BF"/>
+          <w:sz w:val="20"/>
         </w:rPr>
       </w:pPr>
       <w:r>
@@ -332,7 +361,7 @@
           <w:rFonts w:ascii="Trebuchet MS" w:hAnsi="Trebuchet MS"/>
           <w:bCs/>
           <w:color w:val="0070C0"/>
-          <w:sz w:val="28"/>
+          <w:sz w:val="24"/>
         </w:rPr>
         <w:t>Experience Summary</w:t>
       </w:r>
@@ -341,7 +370,7 @@
           <w:rFonts w:ascii="Trebuchet MS" w:hAnsi="Trebuchet MS"/>
           <w:bCs/>
           <w:color w:val="0070C0"/>
-          <w:sz w:val="28"/>
+          <w:sz w:val="24"/>
         </w:rPr>
         <w:t>:</w:t>
       </w:r>
@@ -351,9 +380,122 @@
           <w:bCs/>
           <w:iCs/>
           <w:color w:val="2E74B5" w:themeColor="accent1" w:themeShade="BF"/>
-          <w:sz w:val="20"/>
+          <w:sz w:val="18"/>
         </w:rPr>
         <w:tab/>
+      </w:r>
+    </w:p>
+    <w:p>
+      <w:pPr>
+        <w:suppressAutoHyphens/>
+        <w:spacing w:before="40" w:after="40" w:line="240" w:lineRule="auto"/>
+        <w:ind w:left="288"/>
+        <w:rPr>
+          <w:rFonts w:cstheme="minorHAnsi"/>
+          <w:iCs/>
+          <w:sz w:val="20"/>
+        </w:rPr>
+      </w:pPr>
+      <w:r>
+        <w:rPr>
+          <w:rFonts w:cstheme="minorHAnsi"/>
+          <w:iCs/>
+          <w:sz w:val="20"/>
+        </w:rPr>
+        <w:t>Program</w:t>
+      </w:r>
+      <w:r>
+        <w:rPr>
+          <w:rFonts w:cstheme="minorHAnsi"/>
+          <w:iCs/>
+          <w:sz w:val="20"/>
+        </w:rPr>
+        <w:t>mer</w:t>
+      </w:r>
+      <w:r>
+        <w:rPr>
+          <w:rFonts w:cstheme="minorHAnsi"/>
+          <w:iCs/>
+          <w:sz w:val="20"/>
+        </w:rPr>
+        <w:t xml:space="preserve"> Analyst</w:t>
+      </w:r>
+    </w:p>
+    <w:p>
+      <w:pPr>
+        <w:suppressAutoHyphens/>
+        <w:spacing w:before="40" w:after="40" w:line="240" w:lineRule="auto"/>
+        <w:ind w:left="288"/>
+        <w:rPr>
+          <w:rFonts w:cstheme="minorHAnsi"/>
+          <w:iCs/>
+          <w:sz w:val="20"/>
+        </w:rPr>
+      </w:pPr>
+      <w:r>
+        <w:rPr>
+          <w:rFonts w:cstheme="minorHAnsi"/>
+          <w:iCs/>
+          <w:sz w:val="20"/>
+        </w:rPr>
+        <w:t>Cognizant Technology Solutions</w:t>
+      </w:r>
+    </w:p>
+    <w:p>
+      <w:pPr>
+        <w:suppressAutoHyphens/>
+        <w:spacing w:before="40" w:after="40" w:line="240" w:lineRule="auto"/>
+        <w:ind w:left="288"/>
+        <w:rPr>
+          <w:rFonts w:cstheme="minorHAnsi"/>
+          <w:iCs/>
+          <w:sz w:val="20"/>
+        </w:rPr>
+      </w:pPr>
+      <w:r>
+        <w:rPr>
+          <w:rFonts w:cstheme="minorHAnsi"/>
+          <w:iCs/>
+          <w:sz w:val="20"/>
+        </w:rPr>
+        <w:t>October 2016- Present</w:t>
+      </w:r>
+      <w:r>
+        <w:rPr>
+          <w:rFonts w:cstheme="minorHAnsi"/>
+          <w:iCs/>
+          <w:sz w:val="20"/>
+        </w:rPr>
+        <w:t xml:space="preserve"> (1 year)</w:t>
+      </w:r>
+    </w:p>
+    <w:p>
+      <w:pPr>
+        <w:suppressAutoHyphens/>
+        <w:spacing w:before="40" w:after="40" w:line="240" w:lineRule="auto"/>
+        <w:ind w:left="288"/>
+        <w:rPr>
+          <w:rFonts w:cstheme="minorHAnsi"/>
+          <w:iCs/>
+          <w:sz w:val="20"/>
+        </w:rPr>
+      </w:pPr>
+      <w:r>
+        <w:rPr>
+          <w:rFonts w:cstheme="minorHAnsi"/>
+          <w:b/>
+          <w:iCs/>
+          <w:sz w:val="20"/>
+        </w:rPr>
+        <w:t>Key Skills</w:t>
+      </w:r>
+      <w:r>
+        <w:rPr>
+          <w:rFonts w:cstheme="minorHAnsi"/>
+          <w:iCs/>
+          <w:sz w:val="20"/>
+        </w:rPr>
+        <w:t>: Java, Middleware, Machine Learning</w:t>
       </w:r>
     </w:p>
     <w:p>
@@ -363,51 +505,78 @@
           <w:numId w:val="1"/>
         </w:numPr>
         <w:suppressAutoHyphens/>
-        <w:spacing w:before="100" w:after="100" w:line="216" w:lineRule="auto"/>
-        <w:rPr>
-          <w:rFonts w:cstheme="minorHAnsi"/>
-          <w:iCs/>
-        </w:rPr>
-      </w:pPr>
-      <w:r>
-        <w:rPr>
-          <w:rFonts w:cstheme="minorHAnsi"/>
-          <w:iCs/>
-        </w:rPr>
-        <w:t xml:space="preserve">1 year experience in </w:t>
-      </w:r>
-      <w:r>
-        <w:rPr>
-          <w:rFonts w:cstheme="minorHAnsi"/>
-          <w:iCs/>
-        </w:rPr>
-        <w:t>Middleware</w:t>
-      </w:r>
-      <w:r>
-        <w:rPr>
-          <w:rFonts w:cstheme="minorHAnsi"/>
-          <w:iCs/>
-        </w:rPr>
-        <w:t xml:space="preserve"> and Machine Learning</w:t>
-      </w:r>
-      <w:r>
-        <w:rPr>
-          <w:rFonts w:cstheme="minorHAnsi"/>
-          <w:iCs/>
+        <w:spacing w:before="100" w:after="100" w:line="240" w:lineRule="auto"/>
+        <w:rPr>
+          <w:rFonts w:cstheme="minorHAnsi"/>
+          <w:iCs/>
+          <w:sz w:val="20"/>
+        </w:rPr>
+      </w:pPr>
+      <w:r>
+        <w:rPr>
+          <w:rFonts w:cstheme="minorHAnsi"/>
+          <w:iCs/>
+          <w:sz w:val="20"/>
+        </w:rPr>
+        <w:t xml:space="preserve">Had training on Core JAVA, Oracle SQL, IPM Fundamentals </w:t>
+      </w:r>
+      <w:r>
+        <w:rPr>
+          <w:rFonts w:cstheme="minorHAnsi"/>
+          <w:iCs/>
+          <w:sz w:val="20"/>
+        </w:rPr>
+        <w:t>and SAG</w:t>
+      </w:r>
+      <w:r>
+        <w:rPr>
+          <w:rFonts w:cstheme="minorHAnsi"/>
+          <w:iCs/>
+          <w:sz w:val="20"/>
         </w:rPr>
         <w:t xml:space="preserve"> </w:t>
       </w:r>
-      <w:r>
-        <w:rPr>
-          <w:rFonts w:cstheme="minorHAnsi"/>
-          <w:iCs/>
-        </w:rPr>
-        <w:t>at Cognizant Technology Solutions</w:t>
-      </w:r>
-      <w:r>
-        <w:rPr>
-          <w:rFonts w:cstheme="minorHAnsi"/>
-          <w:iCs/>
+      <w:proofErr w:type="spellStart"/>
+      <w:r>
+        <w:rPr>
+          <w:rFonts w:cstheme="minorHAnsi"/>
+          <w:iCs/>
+          <w:sz w:val="20"/>
+        </w:rPr>
+        <w:t>webMethods</w:t>
+      </w:r>
+      <w:proofErr w:type="spellEnd"/>
+      <w:r>
+        <w:rPr>
+          <w:rFonts w:cstheme="minorHAnsi"/>
+          <w:iCs/>
+          <w:sz w:val="20"/>
+        </w:rPr>
+        <w:t xml:space="preserve"> at Cognizant Academy, </w:t>
+      </w:r>
+      <w:proofErr w:type="spellStart"/>
+      <w:r>
+        <w:rPr>
+          <w:rFonts w:cstheme="minorHAnsi"/>
+          <w:iCs/>
+          <w:sz w:val="20"/>
+        </w:rPr>
+        <w:t>Siruseri</w:t>
+      </w:r>
+      <w:proofErr w:type="spellEnd"/>
+      <w:r>
+        <w:rPr>
+          <w:rFonts w:cstheme="minorHAnsi"/>
+          <w:iCs/>
+          <w:sz w:val="20"/>
+        </w:rPr>
+        <w:t xml:space="preserve"> and excelled CATP as a Batch Topper and Batch Representative</w:t>
+      </w:r>
+      <w:r>
+        <w:rPr>
+          <w:rFonts w:cstheme="minorHAnsi"/>
+          <w:iCs/>
+          <w:sz w:val="20"/>
         </w:rPr>
         <w:t>.</w:t>
       </w:r>
@@ -419,38 +588,100 @@
           <w:numId w:val="1"/>
         </w:numPr>
         <w:suppressAutoHyphens/>
-        <w:spacing w:before="100" w:after="100" w:line="216" w:lineRule="auto"/>
-        <w:rPr>
-          <w:rFonts w:cstheme="minorHAnsi"/>
-          <w:iCs/>
-        </w:rPr>
-      </w:pPr>
-      <w:r>
-        <w:rPr>
-          <w:rFonts w:cstheme="minorHAnsi"/>
-          <w:iCs/>
-        </w:rPr>
-        <w:t xml:space="preserve">Had training on Core JAVA, Oracle SQL, IPM Fundamentals </w:t>
-      </w:r>
-      <w:r>
-        <w:rPr>
-          <w:rFonts w:cstheme="minorHAnsi"/>
-          <w:iCs/>
-        </w:rPr>
-        <w:t>and SAG</w:t>
-      </w:r>
-      <w:r>
-        <w:rPr>
-          <w:rFonts w:cstheme="minorHAnsi"/>
-          <w:iCs/>
+        <w:spacing w:before="100" w:after="100" w:line="240" w:lineRule="auto"/>
+        <w:rPr>
+          <w:rFonts w:cstheme="minorHAnsi"/>
+          <w:iCs/>
+          <w:sz w:val="20"/>
+        </w:rPr>
+      </w:pPr>
+      <w:r>
+        <w:rPr>
+          <w:rFonts w:cstheme="minorHAnsi"/>
+          <w:iCs/>
+          <w:sz w:val="20"/>
+        </w:rPr>
+        <w:t>Han</w:t>
+      </w:r>
+      <w:r>
+        <w:rPr>
+          <w:rFonts w:cstheme="minorHAnsi"/>
+          <w:iCs/>
+          <w:sz w:val="20"/>
+        </w:rPr>
+        <w:t>ds</w:t>
+      </w:r>
+      <w:r>
+        <w:rPr>
+          <w:rFonts w:cstheme="minorHAnsi"/>
+          <w:iCs/>
+          <w:sz w:val="20"/>
+        </w:rPr>
+        <w:t xml:space="preserve"> on</w:t>
+      </w:r>
+      <w:r>
+        <w:rPr>
+          <w:rFonts w:cstheme="minorHAnsi"/>
+          <w:iCs/>
+          <w:sz w:val="20"/>
         </w:rPr>
         <w:t xml:space="preserve"> </w:t>
       </w:r>
+      <w:r>
+        <w:rPr>
+          <w:rFonts w:cstheme="minorHAnsi"/>
+          <w:iCs/>
+          <w:sz w:val="20"/>
+        </w:rPr>
+        <w:t>Experience</w:t>
+      </w:r>
+      <w:r>
+        <w:rPr>
+          <w:rFonts w:cstheme="minorHAnsi"/>
+          <w:iCs/>
+          <w:sz w:val="20"/>
+        </w:rPr>
+        <w:t xml:space="preserve"> in</w:t>
+      </w:r>
+      <w:r>
+        <w:rPr>
+          <w:rFonts w:cstheme="minorHAnsi"/>
+          <w:iCs/>
+          <w:sz w:val="20"/>
+        </w:rPr>
+        <w:t xml:space="preserve"> Flat File, Java Services and Data manipulation flows in S</w:t>
+      </w:r>
+      <w:r>
+        <w:rPr>
+          <w:rFonts w:cstheme="minorHAnsi"/>
+          <w:iCs/>
+          <w:sz w:val="20"/>
+        </w:rPr>
+        <w:t xml:space="preserve">oftware </w:t>
+      </w:r>
+      <w:r>
+        <w:rPr>
+          <w:rFonts w:cstheme="minorHAnsi"/>
+          <w:iCs/>
+          <w:sz w:val="20"/>
+        </w:rPr>
+        <w:t>AG</w:t>
+      </w:r>
+      <w:r>
+        <w:rPr>
+          <w:rFonts w:cstheme="minorHAnsi"/>
+          <w:iCs/>
+          <w:sz w:val="20"/>
+        </w:rPr>
+        <w:t xml:space="preserve"> </w:t>
+      </w:r>
       <w:proofErr w:type="spellStart"/>
       <w:r>
         <w:rPr>
           <w:rFonts w:cstheme="minorHAnsi"/>
-          <w:iCs/>
+          <w:b/>
+          <w:iCs/>
+          <w:sz w:val="20"/>
         </w:rPr>
         <w:t>webMethods</w:t>
       </w:r>
@@ -459,29 +690,7 @@
         <w:rPr>
           <w:rFonts w:cstheme="minorHAnsi"/>
           <w:iCs/>
-        </w:rPr>
-        <w:t xml:space="preserve"> at Cognizant Academy, </w:t>
-      </w:r>
-      <w:proofErr w:type="spellStart"/>
-      <w:r>
-        <w:rPr>
-          <w:rFonts w:cstheme="minorHAnsi"/>
-          <w:iCs/>
-        </w:rPr>
-        <w:t>Siruseri</w:t>
-      </w:r>
-      <w:proofErr w:type="spellEnd"/>
-      <w:r>
-        <w:rPr>
-          <w:rFonts w:cstheme="minorHAnsi"/>
-          <w:iCs/>
-        </w:rPr>
-        <w:t xml:space="preserve"> and excelled CATP as a Batch Topper and Batch Representative</w:t>
-      </w:r>
-      <w:r>
-        <w:rPr>
-          <w:rFonts w:cstheme="minorHAnsi"/>
-          <w:iCs/>
+          <w:sz w:val="20"/>
         </w:rPr>
         <w:t>.</w:t>
       </w:r>
@@ -493,96 +702,117 @@
           <w:numId w:val="1"/>
         </w:numPr>
         <w:suppressAutoHyphens/>
-        <w:spacing w:before="100" w:after="100" w:line="216" w:lineRule="auto"/>
-        <w:rPr>
-          <w:rFonts w:cstheme="minorHAnsi"/>
-          <w:iCs/>
-        </w:rPr>
-      </w:pPr>
-      <w:r>
-        <w:rPr>
-          <w:rFonts w:cstheme="minorHAnsi"/>
-          <w:iCs/>
-        </w:rPr>
-        <w:t>Han</w:t>
-      </w:r>
-      <w:r>
-        <w:rPr>
-          <w:rFonts w:cstheme="minorHAnsi"/>
-          <w:iCs/>
-        </w:rPr>
-        <w:t>ds</w:t>
-      </w:r>
-      <w:r>
-        <w:rPr>
-          <w:rFonts w:cstheme="minorHAnsi"/>
-          <w:iCs/>
-        </w:rPr>
-        <w:t xml:space="preserve"> on</w:t>
-      </w:r>
-      <w:r>
-        <w:rPr>
-          <w:rFonts w:cstheme="minorHAnsi"/>
-          <w:iCs/>
-        </w:rPr>
-        <w:t xml:space="preserve"> </w:t>
-      </w:r>
-      <w:r>
-        <w:rPr>
-          <w:rFonts w:cstheme="minorHAnsi"/>
-          <w:iCs/>
-        </w:rPr>
-        <w:t>Experience</w:t>
-      </w:r>
-      <w:r>
-        <w:rPr>
-          <w:rFonts w:cstheme="minorHAnsi"/>
-          <w:iCs/>
-        </w:rPr>
-        <w:t xml:space="preserve"> in</w:t>
-      </w:r>
-      <w:r>
-        <w:rPr>
-          <w:rFonts w:cstheme="minorHAnsi"/>
-          <w:iCs/>
-        </w:rPr>
-        <w:t xml:space="preserve"> Flat File, Java Services and Data manipulation flows in S</w:t>
-      </w:r>
-      <w:r>
-        <w:rPr>
-          <w:rFonts w:cstheme="minorHAnsi"/>
-          <w:iCs/>
-        </w:rPr>
-        <w:t xml:space="preserve">oftware </w:t>
-      </w:r>
-      <w:r>
-        <w:rPr>
-          <w:rFonts w:cstheme="minorHAnsi"/>
-          <w:iCs/>
-        </w:rPr>
-        <w:t>AG</w:t>
-      </w:r>
-      <w:r>
-        <w:rPr>
-          <w:rFonts w:cstheme="minorHAnsi"/>
-          <w:iCs/>
-        </w:rPr>
-        <w:t xml:space="preserve"> </w:t>
+        <w:spacing w:before="100" w:after="100" w:line="240" w:lineRule="auto"/>
+        <w:rPr>
+          <w:rFonts w:cstheme="minorHAnsi"/>
+          <w:color w:val="000000"/>
+          <w:sz w:val="18"/>
+        </w:rPr>
+      </w:pPr>
+      <w:r>
+        <w:rPr>
+          <w:rFonts w:cstheme="minorHAnsi"/>
+          <w:iCs/>
+          <w:sz w:val="20"/>
+        </w:rPr>
+        <w:t>Have done applications on Web Services</w:t>
+      </w:r>
+      <w:r>
+        <w:rPr>
+          <w:rFonts w:cstheme="minorHAnsi"/>
+          <w:iCs/>
+          <w:sz w:val="20"/>
+        </w:rPr>
+        <w:t xml:space="preserve"> (SOAP and REST)</w:t>
+      </w:r>
+      <w:r>
+        <w:rPr>
+          <w:rFonts w:cstheme="minorHAnsi"/>
+          <w:iCs/>
+          <w:sz w:val="20"/>
+        </w:rPr>
+        <w:t>, File Polling</w:t>
+      </w:r>
+      <w:r>
+        <w:rPr>
+          <w:rFonts w:cstheme="minorHAnsi"/>
+          <w:iCs/>
+          <w:sz w:val="20"/>
+        </w:rPr>
+        <w:t>, Data Weave, Mule Expression Language, Publish/Subscribe,</w:t>
+      </w:r>
+      <w:r>
+        <w:rPr>
+          <w:rFonts w:cstheme="minorHAnsi"/>
+          <w:iCs/>
+          <w:sz w:val="20"/>
+        </w:rPr>
+        <w:t xml:space="preserve"> Connecting to Databases (including Salesforce, Oracle) </w:t>
+      </w:r>
+      <w:r>
+        <w:rPr>
+          <w:rFonts w:cstheme="minorHAnsi"/>
+          <w:iCs/>
+          <w:sz w:val="20"/>
+        </w:rPr>
+        <w:t xml:space="preserve">and Sending, receiving messages, </w:t>
+      </w:r>
+      <w:r>
+        <w:rPr>
+          <w:rFonts w:cstheme="minorHAnsi"/>
+          <w:iCs/>
+          <w:sz w:val="20"/>
+        </w:rPr>
+        <w:t xml:space="preserve">Rest API creation using RAML, </w:t>
       </w:r>
       <w:proofErr w:type="spellStart"/>
       <w:r>
         <w:rPr>
           <w:rFonts w:cstheme="minorHAnsi"/>
+          <w:iCs/>
+          <w:sz w:val="20"/>
+        </w:rPr>
+        <w:t>Cloudhub</w:t>
+      </w:r>
+      <w:proofErr w:type="spellEnd"/>
+      <w:r>
+        <w:rPr>
+          <w:rFonts w:cstheme="minorHAnsi"/>
+          <w:iCs/>
+          <w:sz w:val="20"/>
+        </w:rPr>
+        <w:t xml:space="preserve"> application deployment </w:t>
+      </w:r>
+      <w:r>
+        <w:rPr>
+          <w:rFonts w:cstheme="minorHAnsi"/>
+          <w:iCs/>
+          <w:sz w:val="20"/>
+        </w:rPr>
+        <w:t>and Batch</w:t>
+      </w:r>
+      <w:r>
+        <w:rPr>
+          <w:rFonts w:cstheme="minorHAnsi"/>
+          <w:iCs/>
+          <w:sz w:val="20"/>
+        </w:rPr>
+        <w:t xml:space="preserve"> processing in </w:t>
+      </w:r>
+      <w:r>
+        <w:rPr>
+          <w:rFonts w:cstheme="minorHAnsi"/>
           <w:b/>
           <w:iCs/>
-        </w:rPr>
-        <w:t>webMethods</w:t>
-      </w:r>
-      <w:proofErr w:type="spellEnd"/>
-      <w:r>
-        <w:rPr>
-          <w:rFonts w:cstheme="minorHAnsi"/>
-          <w:iCs/>
+          <w:sz w:val="20"/>
+        </w:rPr>
+        <w:t>Mule ESB</w:t>
+      </w:r>
+      <w:r>
+        <w:rPr>
+          <w:rFonts w:cstheme="minorHAnsi"/>
+          <w:iCs/>
+          <w:sz w:val="20"/>
         </w:rPr>
         <w:t>.</w:t>
       </w:r>
@@ -594,104 +824,83 @@
           <w:numId w:val="1"/>
         </w:numPr>
         <w:suppressAutoHyphens/>
-        <w:spacing w:before="100" w:after="100" w:line="216" w:lineRule="auto"/>
+        <w:spacing w:before="100" w:after="100" w:line="240" w:lineRule="auto"/>
         <w:rPr>
           <w:rFonts w:cstheme="minorHAnsi"/>
           <w:color w:val="000000"/>
-          <w:sz w:val="20"/>
-        </w:rPr>
-      </w:pPr>
-      <w:r>
-        <w:rPr>
-          <w:rFonts w:cstheme="minorHAnsi"/>
-          <w:iCs/>
-        </w:rPr>
-        <w:t>Have done applications on Web Services</w:t>
-      </w:r>
-      <w:r>
-        <w:rPr>
-          <w:rFonts w:cstheme="minorHAnsi"/>
-          <w:iCs/>
-        </w:rPr>
-        <w:t xml:space="preserve"> (SOAP and REST)</w:t>
-      </w:r>
-      <w:r>
-        <w:rPr>
-          <w:rFonts w:cstheme="minorHAnsi"/>
-          <w:iCs/>
-        </w:rPr>
-        <w:t>, File Polling</w:t>
-      </w:r>
-      <w:r>
-        <w:rPr>
-          <w:rFonts w:cstheme="minorHAnsi"/>
-          <w:iCs/>
-        </w:rPr>
-        <w:t>, Data Weave, Mule Expression Language, Publish/Subscribe,</w:t>
-      </w:r>
-      <w:r>
-        <w:rPr>
-          <w:rFonts w:cstheme="minorHAnsi"/>
-          <w:iCs/>
-        </w:rPr>
-        <w:t xml:space="preserve"> Connecting to Databases (including Salesforce, Oracle) </w:t>
-      </w:r>
-      <w:r>
-        <w:rPr>
-          <w:rFonts w:cstheme="minorHAnsi"/>
-          <w:iCs/>
-        </w:rPr>
-        <w:t xml:space="preserve">and Sending, receiving messages, </w:t>
-      </w:r>
-      <w:r>
-        <w:rPr>
-          <w:rFonts w:cstheme="minorHAnsi"/>
-          <w:iCs/>
-        </w:rPr>
-        <w:t xml:space="preserve">Rest API creation using RAML, </w:t>
-      </w:r>
-      <w:proofErr w:type="spellStart"/>
-      <w:r>
-        <w:rPr>
-          <w:rFonts w:cstheme="minorHAnsi"/>
-          <w:iCs/>
-        </w:rPr>
-        <w:t>Cloudhub</w:t>
-      </w:r>
-      <w:proofErr w:type="spellEnd"/>
-      <w:r>
-        <w:rPr>
-          <w:rFonts w:cstheme="minorHAnsi"/>
-          <w:iCs/>
-        </w:rPr>
-        <w:t xml:space="preserve"> application deployment </w:t>
-      </w:r>
-      <w:r>
-        <w:rPr>
-          <w:rFonts w:cstheme="minorHAnsi"/>
-          <w:iCs/>
-        </w:rPr>
-        <w:t>and Batch</w:t>
-      </w:r>
-      <w:r>
-        <w:rPr>
-          <w:rFonts w:cstheme="minorHAnsi"/>
-          <w:iCs/>
-        </w:rPr>
-        <w:t xml:space="preserve"> processing in </w:t>
+          <w:sz w:val="18"/>
+        </w:rPr>
+      </w:pPr>
+      <w:r>
+        <w:rPr>
+          <w:rFonts w:cstheme="minorHAnsi"/>
+          <w:iCs/>
+          <w:sz w:val="20"/>
+        </w:rPr>
+        <w:t xml:space="preserve">Hands on Experience in </w:t>
+      </w:r>
+      <w:r>
+        <w:rPr>
+          <w:rFonts w:cstheme="minorHAnsi"/>
+          <w:iCs/>
+          <w:sz w:val="20"/>
+        </w:rPr>
+        <w:t>Product development using</w:t>
+      </w:r>
+      <w:r>
+        <w:rPr>
+          <w:rFonts w:cstheme="minorHAnsi"/>
+          <w:iCs/>
+          <w:sz w:val="20"/>
+        </w:rPr>
+        <w:t xml:space="preserve"> </w:t>
       </w:r>
       <w:r>
         <w:rPr>
           <w:rFonts w:cstheme="minorHAnsi"/>
           <w:b/>
           <w:iCs/>
-        </w:rPr>
-        <w:t>Mule ESB</w:t>
-      </w:r>
-      <w:r>
-        <w:rPr>
-          <w:rFonts w:cstheme="minorHAnsi"/>
-          <w:iCs/>
+          <w:sz w:val="20"/>
+        </w:rPr>
+        <w:t>Machine Learning</w:t>
+      </w:r>
+      <w:r>
+        <w:rPr>
+          <w:rFonts w:cstheme="minorHAnsi"/>
+          <w:iCs/>
+          <w:sz w:val="20"/>
+        </w:rPr>
+        <w:t xml:space="preserve"> algor</w:t>
+      </w:r>
+      <w:r>
+        <w:rPr>
+          <w:rFonts w:cstheme="minorHAnsi"/>
+          <w:iCs/>
+          <w:sz w:val="20"/>
+        </w:rPr>
+        <w:t>ithms in</w:t>
+      </w:r>
+      <w:r>
+        <w:rPr>
+          <w:rFonts w:cstheme="minorHAnsi"/>
+          <w:iCs/>
+          <w:sz w:val="20"/>
+        </w:rPr>
+        <w:t xml:space="preserve"> Python for internal purpose</w:t>
+      </w:r>
+      <w:r>
+        <w:rPr>
+          <w:rFonts w:cstheme="minorHAnsi"/>
+          <w:iCs/>
+          <w:sz w:val="20"/>
+        </w:rPr>
+        <w:t>s</w:t>
+      </w:r>
+      <w:r>
+        <w:rPr>
+          <w:rFonts w:cstheme="minorHAnsi"/>
+          <w:iCs/>
+          <w:sz w:val="20"/>
         </w:rPr>
         <w:t>.</w:t>
       </w:r>
@@ -703,83 +912,54 @@
           <w:numId w:val="1"/>
         </w:numPr>
         <w:suppressAutoHyphens/>
-        <w:spacing w:before="100" w:after="100" w:line="216" w:lineRule="auto"/>
+        <w:spacing w:before="100" w:after="100" w:line="240" w:lineRule="auto"/>
         <w:rPr>
           <w:rFonts w:cstheme="minorHAnsi"/>
           <w:color w:val="000000"/>
-          <w:sz w:val="20"/>
-        </w:rPr>
-      </w:pPr>
-      <w:r>
-        <w:rPr>
-          <w:rFonts w:cstheme="minorHAnsi"/>
-          <w:iCs/>
-        </w:rPr>
-        <w:t xml:space="preserve">Hands on Experience in </w:t>
-      </w:r>
-      <w:r>
-        <w:rPr>
-          <w:rFonts w:cstheme="minorHAnsi"/>
-          <w:iCs/>
-        </w:rPr>
-        <w:t>Product development using</w:t>
-      </w:r>
-      <w:r>
-        <w:rPr>
-          <w:rFonts w:cstheme="minorHAnsi"/>
-          <w:iCs/>
-        </w:rPr>
-        <w:t xml:space="preserve"> </w:t>
-      </w:r>
-      <w:r>
-        <w:rPr>
-          <w:rFonts w:cstheme="minorHAnsi"/>
-          <w:b/>
-          <w:iCs/>
-        </w:rPr>
-        <w:t>Machine Learning</w:t>
-      </w:r>
-      <w:r>
-        <w:rPr>
-          <w:rFonts w:cstheme="minorHAnsi"/>
-          <w:iCs/>
-        </w:rPr>
-        <w:t xml:space="preserve"> algor</w:t>
-      </w:r>
-      <w:r>
-        <w:rPr>
-          <w:rFonts w:cstheme="minorHAnsi"/>
-          <w:iCs/>
-        </w:rPr>
-        <w:t>ithms in</w:t>
-      </w:r>
-      <w:r>
-        <w:rPr>
-          <w:rFonts w:cstheme="minorHAnsi"/>
-          <w:iCs/>
-        </w:rPr>
-        <w:t xml:space="preserve"> Python </w:t>
-      </w:r>
-      <w:r>
-        <w:rPr>
-          <w:rFonts w:cstheme="minorHAnsi"/>
-          <w:iCs/>
-        </w:rPr>
-        <w:t>for internal purpose</w:t>
-      </w:r>
-      <w:r>
-        <w:rPr>
-          <w:rFonts w:cstheme="minorHAnsi"/>
-          <w:iCs/>
-        </w:rPr>
-        <w:t>s</w:t>
-      </w:r>
-      <w:r>
-        <w:rPr>
-          <w:rFonts w:cstheme="minorHAnsi"/>
-          <w:iCs/>
-        </w:rPr>
-        <w:t>.</w:t>
+          <w:sz w:val="18"/>
+        </w:rPr>
+      </w:pPr>
+      <w:proofErr w:type="spellStart"/>
+      <w:r>
+        <w:rPr>
+          <w:rFonts w:cstheme="minorHAnsi"/>
+          <w:iCs/>
+          <w:sz w:val="20"/>
+        </w:rPr>
+        <w:t>MuleSoft</w:t>
+      </w:r>
+      <w:proofErr w:type="spellEnd"/>
+      <w:r>
+        <w:rPr>
+          <w:rFonts w:cstheme="minorHAnsi"/>
+          <w:iCs/>
+          <w:sz w:val="20"/>
+        </w:rPr>
+        <w:t xml:space="preserve"> C</w:t>
+      </w:r>
+      <w:r>
+        <w:rPr>
+          <w:rFonts w:cstheme="minorHAnsi"/>
+          <w:iCs/>
+          <w:sz w:val="20"/>
+        </w:rPr>
+        <w:t xml:space="preserve">ertified </w:t>
+      </w:r>
+      <w:r>
+        <w:rPr>
+          <w:rFonts w:cstheme="minorHAnsi"/>
+          <w:iCs/>
+          <w:sz w:val="20"/>
+        </w:rPr>
+        <w:t>Developer:</w:t>
+      </w:r>
+      <w:r>
+        <w:rPr>
+          <w:rFonts w:cstheme="minorHAnsi"/>
+          <w:iCs/>
+          <w:sz w:val="20"/>
+        </w:rPr>
+        <w:t xml:space="preserve"> API Design associate, Integration and API associate.</w:t>
       </w:r>
     </w:p>
     <w:p>
@@ -789,175 +969,153 @@
           <w:numId w:val="1"/>
         </w:numPr>
         <w:suppressAutoHyphens/>
-        <w:spacing w:before="100" w:after="100" w:line="216" w:lineRule="auto"/>
+        <w:spacing w:before="100" w:after="100" w:line="240" w:lineRule="auto"/>
         <w:rPr>
           <w:rFonts w:cstheme="minorHAnsi"/>
           <w:color w:val="000000"/>
-          <w:sz w:val="20"/>
-        </w:rPr>
-      </w:pPr>
-      <w:proofErr w:type="spellStart"/>
-      <w:r>
-        <w:rPr>
-          <w:rFonts w:cstheme="minorHAnsi"/>
-          <w:iCs/>
-        </w:rPr>
-        <w:t>MuleSoft</w:t>
-      </w:r>
-      <w:proofErr w:type="spellEnd"/>
-      <w:r>
-        <w:rPr>
-          <w:rFonts w:cstheme="minorHAnsi"/>
-          <w:iCs/>
-        </w:rPr>
-        <w:t xml:space="preserve"> C</w:t>
-      </w:r>
-      <w:r>
-        <w:rPr>
-          <w:rFonts w:cstheme="minorHAnsi"/>
-          <w:iCs/>
-        </w:rPr>
-        <w:t xml:space="preserve">ertified </w:t>
-      </w:r>
-      <w:r>
-        <w:rPr>
-          <w:rFonts w:cstheme="minorHAnsi"/>
-          <w:iCs/>
-        </w:rPr>
-        <w:t>Developer:</w:t>
-      </w:r>
-      <w:r>
-        <w:rPr>
-          <w:rFonts w:cstheme="minorHAnsi"/>
-          <w:iCs/>
-        </w:rPr>
-        <w:t xml:space="preserve"> API Design associate, Integration and API associate.</w:t>
+          <w:sz w:val="18"/>
+        </w:rPr>
+      </w:pPr>
+      <w:r>
+        <w:rPr>
+          <w:rFonts w:cstheme="minorHAnsi"/>
+          <w:iCs/>
+          <w:sz w:val="20"/>
+        </w:rPr>
+        <w:t>Exposure t</w:t>
+      </w:r>
+      <w:r>
+        <w:rPr>
+          <w:rFonts w:cstheme="minorHAnsi"/>
+          <w:iCs/>
+          <w:sz w:val="20"/>
+        </w:rPr>
+        <w:t>o additional technologies with</w:t>
+      </w:r>
+      <w:r>
+        <w:rPr>
+          <w:rFonts w:cstheme="minorHAnsi"/>
+          <w:iCs/>
+          <w:sz w:val="20"/>
+        </w:rPr>
+        <w:t xml:space="preserve"> Interest –</w:t>
+      </w:r>
+      <w:r>
+        <w:rPr>
+          <w:rFonts w:cstheme="minorHAnsi"/>
+          <w:iCs/>
+          <w:sz w:val="20"/>
+        </w:rPr>
+        <w:t xml:space="preserve"> </w:t>
+      </w:r>
+      <w:r>
+        <w:rPr>
+          <w:rFonts w:cstheme="minorHAnsi"/>
+          <w:iCs/>
+          <w:sz w:val="20"/>
+        </w:rPr>
+        <w:t>HTML</w:t>
+      </w:r>
+      <w:r>
+        <w:rPr>
+          <w:rFonts w:cstheme="minorHAnsi"/>
+          <w:iCs/>
+          <w:sz w:val="20"/>
+        </w:rPr>
+        <w:t>5</w:t>
+      </w:r>
+      <w:r>
+        <w:rPr>
+          <w:rFonts w:cstheme="minorHAnsi"/>
+          <w:iCs/>
+          <w:sz w:val="20"/>
+        </w:rPr>
+        <w:t>, CSS</w:t>
+      </w:r>
+      <w:r>
+        <w:rPr>
+          <w:rFonts w:cstheme="minorHAnsi"/>
+          <w:iCs/>
+          <w:sz w:val="20"/>
+        </w:rPr>
+        <w:t>3</w:t>
+      </w:r>
+      <w:r>
+        <w:rPr>
+          <w:rFonts w:cstheme="minorHAnsi"/>
+          <w:iCs/>
+          <w:sz w:val="20"/>
+        </w:rPr>
+        <w:t xml:space="preserve">, </w:t>
+      </w:r>
+      <w:r>
+        <w:rPr>
+          <w:rFonts w:cstheme="minorHAnsi"/>
+          <w:iCs/>
+          <w:sz w:val="20"/>
+        </w:rPr>
+        <w:t>Data Science</w:t>
+      </w:r>
+      <w:r>
+        <w:rPr>
+          <w:rFonts w:cstheme="minorHAnsi"/>
+          <w:iCs/>
+          <w:sz w:val="20"/>
+        </w:rPr>
+        <w:t>, Machine Learning</w:t>
+      </w:r>
+      <w:r>
+        <w:rPr>
+          <w:rFonts w:cstheme="minorHAnsi"/>
+          <w:iCs/>
+          <w:sz w:val="20"/>
+        </w:rPr>
+        <w:t>,</w:t>
+      </w:r>
+      <w:r>
+        <w:rPr>
+          <w:rFonts w:cstheme="minorHAnsi"/>
+          <w:iCs/>
+          <w:sz w:val="20"/>
+        </w:rPr>
+        <w:t xml:space="preserve"> </w:t>
+      </w:r>
+      <w:r>
+        <w:rPr>
+          <w:rFonts w:cstheme="minorHAnsi"/>
+          <w:iCs/>
+          <w:sz w:val="20"/>
+        </w:rPr>
+        <w:t>R,</w:t>
+      </w:r>
+      <w:r>
+        <w:rPr>
+          <w:rFonts w:cstheme="minorHAnsi"/>
+          <w:iCs/>
+          <w:sz w:val="20"/>
+        </w:rPr>
+        <w:t xml:space="preserve"> Python</w:t>
+      </w:r>
+      <w:r>
+        <w:rPr>
+          <w:rFonts w:cstheme="minorHAnsi"/>
+          <w:iCs/>
+          <w:sz w:val="20"/>
+        </w:rPr>
+        <w:t>.</w:t>
       </w:r>
     </w:p>
     <w:p>
       <w:pPr>
-        <w:numPr>
-          <w:ilvl w:val="0"/>
-          <w:numId w:val="1"/>
-        </w:numPr>
-        <w:suppressAutoHyphens/>
-        <w:spacing w:before="100" w:after="100" w:line="216" w:lineRule="auto"/>
-        <w:rPr>
-          <w:rFonts w:cstheme="minorHAnsi"/>
-          <w:color w:val="000000"/>
-          <w:sz w:val="20"/>
-        </w:rPr>
-      </w:pPr>
-      <w:r>
-        <w:rPr>
-          <w:rFonts w:cstheme="minorHAnsi"/>
-          <w:iCs/>
-        </w:rPr>
-        <w:t>Exposure t</w:t>
-      </w:r>
-      <w:r>
-        <w:rPr>
-          <w:rFonts w:cstheme="minorHAnsi"/>
-          <w:iCs/>
-        </w:rPr>
-        <w:t>o additional technologies with</w:t>
-      </w:r>
-      <w:r>
-        <w:rPr>
-          <w:rFonts w:cstheme="minorHAnsi"/>
-          <w:iCs/>
-        </w:rPr>
-        <w:t xml:space="preserve"> Interest – JavaScript, HTML</w:t>
-      </w:r>
-      <w:r>
-        <w:rPr>
-          <w:rFonts w:cstheme="minorHAnsi"/>
-          <w:iCs/>
-        </w:rPr>
-        <w:t>5</w:t>
-      </w:r>
-      <w:r>
-        <w:rPr>
-          <w:rFonts w:cstheme="minorHAnsi"/>
-          <w:iCs/>
-        </w:rPr>
-        <w:t>, CSS</w:t>
-      </w:r>
-      <w:r>
-        <w:rPr>
-          <w:rFonts w:cstheme="minorHAnsi"/>
-          <w:iCs/>
-        </w:rPr>
-        <w:t>3</w:t>
-      </w:r>
-      <w:r>
-        <w:rPr>
-          <w:rFonts w:cstheme="minorHAnsi"/>
-          <w:iCs/>
-        </w:rPr>
-        <w:t xml:space="preserve">, </w:t>
-      </w:r>
-      <w:r>
-        <w:rPr>
-          <w:rFonts w:cstheme="minorHAnsi"/>
-          <w:iCs/>
-        </w:rPr>
-        <w:t>Data Science</w:t>
-      </w:r>
-      <w:r>
-        <w:rPr>
-          <w:rFonts w:cstheme="minorHAnsi"/>
-          <w:iCs/>
-        </w:rPr>
-        <w:t>, Machine Learning</w:t>
-      </w:r>
-      <w:r>
-        <w:rPr>
-          <w:rFonts w:cstheme="minorHAnsi"/>
-          <w:iCs/>
-        </w:rPr>
-        <w:t>,</w:t>
-      </w:r>
-      <w:r>
-        <w:rPr>
-          <w:rFonts w:cstheme="minorHAnsi"/>
-          <w:iCs/>
-        </w:rPr>
-        <w:t xml:space="preserve"> </w:t>
-      </w:r>
-      <w:r>
-        <w:rPr>
-          <w:rFonts w:cstheme="minorHAnsi"/>
-          <w:iCs/>
-        </w:rPr>
-        <w:t>R,</w:t>
-      </w:r>
-      <w:r>
-        <w:rPr>
-          <w:rFonts w:cstheme="minorHAnsi"/>
-          <w:iCs/>
-        </w:rPr>
-        <w:t xml:space="preserve"> Python</w:t>
-      </w:r>
-      <w:r>
-        <w:rPr>
-          <w:rFonts w:cstheme="minorHAnsi"/>
-          <w:iCs/>
-        </w:rPr>
-        <w:t>.</w:t>
-      </w:r>
-    </w:p>
-    <w:p>
-      <w:pPr>
         <w:pStyle w:val="IntenseQuote"/>
-        <w:spacing w:before="0" w:after="0" w:line="300" w:lineRule="auto"/>
-        <w:ind w:left="72" w:right="0"/>
+        <w:spacing w:after="0" w:line="300" w:lineRule="auto"/>
+        <w:ind w:left="144" w:right="0"/>
         <w:jc w:val="left"/>
         <w:rPr>
           <w:rFonts w:ascii="Trebuchet MS" w:hAnsi="Trebuchet MS"/>
           <w:bCs/>
           <w:color w:val="0070C0"/>
-          <w:sz w:val="28"/>
+          <w:sz w:val="24"/>
         </w:rPr>
       </w:pPr>
       <w:r>
@@ -965,7 +1123,7 @@
           <w:rFonts w:ascii="Trebuchet MS" w:hAnsi="Trebuchet MS"/>
           <w:bCs/>
           <w:color w:val="0070C0"/>
-          <w:sz w:val="28"/>
+          <w:sz w:val="24"/>
         </w:rPr>
         <w:t>Technical Proficiency</w:t>
       </w:r>
@@ -974,31 +1132,31 @@
           <w:rFonts w:ascii="Trebuchet MS" w:hAnsi="Trebuchet MS"/>
           <w:bCs/>
           <w:color w:val="0070C0"/>
-          <w:sz w:val="28"/>
+          <w:sz w:val="24"/>
         </w:rPr>
         <w:t>:</w:t>
       </w:r>
     </w:p>
     <w:tbl>
       <w:tblPr>
-        <w:tblpPr w:leftFromText="180" w:rightFromText="180" w:vertAnchor="text" w:horzAnchor="margin" w:tblpY="99"/>
+        <w:tblpPr w:leftFromText="180" w:rightFromText="180" w:vertAnchor="text" w:horzAnchor="margin" w:tblpX="90" w:tblpY="99"/>
         <w:tblOverlap w:val="never"/>
-        <w:tblW w:w="10907" w:type="dxa"/>
+        <w:tblW w:w="10842" w:type="dxa"/>
         <w:tblLayout w:type="fixed"/>
         <w:tblLook w:val="0000" w:firstRow="0" w:lastRow="0" w:firstColumn="0" w:lastColumn="0" w:noHBand="0" w:noVBand="0"/>
       </w:tblPr>
       <w:tblGrid>
-        <w:gridCol w:w="4204"/>
-        <w:gridCol w:w="6703"/>
+        <w:gridCol w:w="4135"/>
+        <w:gridCol w:w="6707"/>
       </w:tblGrid>
       <w:tr>
         <w:trPr>
           <w:cantSplit/>
-          <w:trHeight w:val="344"/>
+          <w:trHeight w:val="326"/>
         </w:trPr>
         <w:tc>
           <w:tcPr>
-            <w:tcW w:w="4204" w:type="dxa"/>
+            <w:tcW w:w="4135" w:type="dxa"/>
           </w:tcPr>
           <w:p>
             <w:pPr>
@@ -1010,7 +1168,6 @@
                 <w:rFonts w:asciiTheme="minorHAnsi" w:hAnsiTheme="minorHAnsi"/>
                 <w:b/>
                 <w:color w:val="000000"/>
-                <w:sz w:val="22"/>
               </w:rPr>
             </w:pPr>
             <w:r>
@@ -1018,7 +1175,6 @@
                 <w:rFonts w:asciiTheme="minorHAnsi" w:hAnsiTheme="minorHAnsi"/>
                 <w:b/>
                 <w:color w:val="000000"/>
-                <w:sz w:val="22"/>
               </w:rPr>
               <w:t>Technology</w:t>
             </w:r>
@@ -1026,7 +1182,7 @@
         </w:tc>
         <w:tc>
           <w:tcPr>
-            <w:tcW w:w="6703" w:type="dxa"/>
+            <w:tcW w:w="6707" w:type="dxa"/>
           </w:tcPr>
           <w:p>
             <w:pPr>
@@ -1038,7 +1194,7 @@
               <w:rPr>
                 <w:rFonts w:asciiTheme="minorHAnsi" w:hAnsiTheme="minorHAnsi" w:cs="Arial"/>
                 <w:color w:val="000000"/>
-                <w:sz w:val="22"/>
+                <w:sz w:val="20"/>
                 <w:szCs w:val="20"/>
                 <w:lang w:val="fr-FR"/>
               </w:rPr>
@@ -1047,7 +1203,7 @@
               <w:rPr>
                 <w:rFonts w:asciiTheme="minorHAnsi" w:hAnsiTheme="minorHAnsi" w:cs="Arial"/>
                 <w:color w:val="000000"/>
-                <w:sz w:val="22"/>
+                <w:sz w:val="20"/>
                 <w:szCs w:val="20"/>
                 <w:lang w:val="fr-FR"/>
               </w:rPr>
@@ -1057,7 +1213,7 @@
               <w:rPr>
                 <w:rFonts w:asciiTheme="minorHAnsi" w:hAnsiTheme="minorHAnsi" w:cs="Arial"/>
                 <w:color w:val="000000"/>
-                <w:sz w:val="22"/>
+                <w:sz w:val="20"/>
                 <w:szCs w:val="20"/>
                 <w:lang w:val="fr-FR"/>
               </w:rPr>
@@ -1069,11 +1225,11 @@
       <w:tr>
         <w:trPr>
           <w:cantSplit/>
-          <w:trHeight w:val="344"/>
+          <w:trHeight w:val="326"/>
         </w:trPr>
         <w:tc>
           <w:tcPr>
-            <w:tcW w:w="4204" w:type="dxa"/>
+            <w:tcW w:w="4135" w:type="dxa"/>
           </w:tcPr>
           <w:p>
             <w:pPr>
@@ -1085,7 +1241,6 @@
                 <w:rFonts w:asciiTheme="minorHAnsi" w:hAnsiTheme="minorHAnsi"/>
                 <w:b/>
                 <w:color w:val="000000"/>
-                <w:sz w:val="22"/>
               </w:rPr>
             </w:pPr>
             <w:r>
@@ -1093,7 +1248,6 @@
                 <w:rFonts w:asciiTheme="minorHAnsi" w:hAnsiTheme="minorHAnsi"/>
                 <w:b/>
                 <w:color w:val="000000"/>
-                <w:sz w:val="22"/>
               </w:rPr>
               <w:t>Programming Languages</w:t>
             </w:r>
@@ -1101,7 +1255,7 @@
         </w:tc>
         <w:tc>
           <w:tcPr>
-            <w:tcW w:w="6703" w:type="dxa"/>
+            <w:tcW w:w="6707" w:type="dxa"/>
           </w:tcPr>
           <w:p>
             <w:pPr>
@@ -1113,7 +1267,7 @@
               <w:rPr>
                 <w:rFonts w:asciiTheme="minorHAnsi" w:hAnsiTheme="minorHAnsi" w:cs="Arial"/>
                 <w:color w:val="000000"/>
-                <w:sz w:val="22"/>
+                <w:sz w:val="20"/>
                 <w:szCs w:val="20"/>
                 <w:lang w:val="fr-FR"/>
               </w:rPr>
@@ -1122,7 +1276,7 @@
               <w:rPr>
                 <w:rFonts w:asciiTheme="minorHAnsi" w:hAnsiTheme="minorHAnsi"/>
                 <w:color w:val="000000"/>
-                <w:sz w:val="22"/>
+                <w:sz w:val="20"/>
                 <w:szCs w:val="20"/>
               </w:rPr>
               <w:t>C,C++,Java</w:t>
@@ -1131,7 +1285,7 @@
               <w:rPr>
                 <w:rFonts w:asciiTheme="minorHAnsi" w:hAnsiTheme="minorHAnsi"/>
                 <w:color w:val="000000"/>
-                <w:sz w:val="22"/>
+                <w:sz w:val="20"/>
                 <w:szCs w:val="20"/>
               </w:rPr>
               <w:t>(Core</w:t>
@@ -1140,7 +1294,7 @@
               <w:rPr>
                 <w:rFonts w:asciiTheme="minorHAnsi" w:hAnsiTheme="minorHAnsi"/>
                 <w:color w:val="000000"/>
-                <w:sz w:val="22"/>
+                <w:sz w:val="20"/>
                 <w:szCs w:val="20"/>
               </w:rPr>
               <w:t xml:space="preserve"> </w:t>
@@ -1149,7 +1303,7 @@
               <w:rPr>
                 <w:rFonts w:asciiTheme="minorHAnsi" w:hAnsiTheme="minorHAnsi"/>
                 <w:color w:val="000000"/>
-                <w:sz w:val="22"/>
+                <w:sz w:val="20"/>
                 <w:szCs w:val="20"/>
               </w:rPr>
               <w:t>+</w:t>
@@ -1158,7 +1312,7 @@
               <w:rPr>
                 <w:rFonts w:asciiTheme="minorHAnsi" w:hAnsiTheme="minorHAnsi"/>
                 <w:color w:val="000000"/>
-                <w:sz w:val="22"/>
+                <w:sz w:val="20"/>
                 <w:szCs w:val="20"/>
               </w:rPr>
               <w:t xml:space="preserve"> </w:t>
@@ -1167,7 +1321,7 @@
               <w:rPr>
                 <w:rFonts w:asciiTheme="minorHAnsi" w:hAnsiTheme="minorHAnsi"/>
                 <w:color w:val="000000"/>
-                <w:sz w:val="22"/>
+                <w:sz w:val="20"/>
                 <w:szCs w:val="20"/>
               </w:rPr>
               <w:t>Advanced), R, Python</w:t>
@@ -1178,11 +1332,11 @@
       <w:tr>
         <w:trPr>
           <w:cantSplit/>
-          <w:trHeight w:val="248"/>
+          <w:trHeight w:val="233"/>
         </w:trPr>
         <w:tc>
           <w:tcPr>
-            <w:tcW w:w="4204" w:type="dxa"/>
+            <w:tcW w:w="4135" w:type="dxa"/>
           </w:tcPr>
           <w:p>
             <w:pPr>
@@ -1194,7 +1348,6 @@
                 <w:rFonts w:asciiTheme="minorHAnsi" w:hAnsiTheme="minorHAnsi"/>
                 <w:b/>
                 <w:color w:val="000000"/>
-                <w:sz w:val="22"/>
               </w:rPr>
             </w:pPr>
             <w:r>
@@ -1202,7 +1355,6 @@
                 <w:rFonts w:asciiTheme="minorHAnsi" w:hAnsiTheme="minorHAnsi"/>
                 <w:b/>
                 <w:color w:val="000000"/>
-                <w:sz w:val="22"/>
               </w:rPr>
               <w:t>Databases</w:t>
             </w:r>
@@ -1210,7 +1362,7 @@
         </w:tc>
         <w:tc>
           <w:tcPr>
-            <w:tcW w:w="6703" w:type="dxa"/>
+            <w:tcW w:w="6707" w:type="dxa"/>
           </w:tcPr>
           <w:p>
             <w:pPr>
@@ -1224,7 +1376,7 @@
                 <w:rFonts w:asciiTheme="minorHAnsi" w:hAnsiTheme="minorHAnsi" w:cs="Arial"/>
                 <w:bCs/>
                 <w:color w:val="000000"/>
-                <w:sz w:val="22"/>
+                <w:sz w:val="20"/>
                 <w:szCs w:val="20"/>
               </w:rPr>
             </w:pPr>
@@ -1233,7 +1385,7 @@
                 <w:rFonts w:asciiTheme="minorHAnsi" w:hAnsiTheme="minorHAnsi" w:cs="Arial"/>
                 <w:bCs/>
                 <w:color w:val="000000"/>
-                <w:sz w:val="22"/>
+                <w:sz w:val="20"/>
                 <w:szCs w:val="20"/>
               </w:rPr>
               <w:t>MySQL, Oracle, Salesforce</w:t>
@@ -1244,11 +1396,11 @@
       <w:tr>
         <w:trPr>
           <w:cantSplit/>
-          <w:trHeight w:val="344"/>
+          <w:trHeight w:val="326"/>
         </w:trPr>
         <w:tc>
           <w:tcPr>
-            <w:tcW w:w="4204" w:type="dxa"/>
+            <w:tcW w:w="4135" w:type="dxa"/>
           </w:tcPr>
           <w:p>
             <w:pPr>
@@ -1260,7 +1412,6 @@
                 <w:rFonts w:asciiTheme="minorHAnsi" w:hAnsiTheme="minorHAnsi"/>
                 <w:b/>
                 <w:color w:val="000000"/>
-                <w:sz w:val="22"/>
               </w:rPr>
             </w:pPr>
             <w:r>
@@ -1268,7 +1419,6 @@
                 <w:rFonts w:asciiTheme="minorHAnsi" w:hAnsiTheme="minorHAnsi"/>
                 <w:b/>
                 <w:color w:val="000000"/>
-                <w:sz w:val="22"/>
               </w:rPr>
               <w:t>Middleware Technologies</w:t>
             </w:r>
@@ -1276,7 +1426,7 @@
         </w:tc>
         <w:tc>
           <w:tcPr>
-            <w:tcW w:w="6703" w:type="dxa"/>
+            <w:tcW w:w="6707" w:type="dxa"/>
           </w:tcPr>
           <w:p>
             <w:pPr>
@@ -1287,14 +1437,12 @@
               <w:rPr>
                 <w:rFonts w:asciiTheme="minorHAnsi" w:hAnsiTheme="minorHAnsi"/>
                 <w:color w:val="000000"/>
-                <w:sz w:val="22"/>
               </w:rPr>
             </w:pPr>
             <w:r>
               <w:rPr>
                 <w:rFonts w:asciiTheme="minorHAnsi" w:hAnsiTheme="minorHAnsi"/>
                 <w:color w:val="000000"/>
-                <w:sz w:val="22"/>
               </w:rPr>
               <w:t>Mule ESB ,S</w:t>
             </w:r>
@@ -1302,7 +1450,6 @@
               <w:rPr>
                 <w:rFonts w:asciiTheme="minorHAnsi" w:hAnsiTheme="minorHAnsi"/>
                 <w:color w:val="000000"/>
-                <w:sz w:val="22"/>
               </w:rPr>
               <w:t xml:space="preserve">oftware </w:t>
             </w:r>
@@ -1310,7 +1457,6 @@
               <w:rPr>
                 <w:rFonts w:asciiTheme="minorHAnsi" w:hAnsiTheme="minorHAnsi"/>
                 <w:color w:val="000000"/>
-                <w:sz w:val="22"/>
               </w:rPr>
               <w:t xml:space="preserve">AG </w:t>
             </w:r>
@@ -1319,7 +1465,6 @@
               <w:rPr>
                 <w:rFonts w:asciiTheme="minorHAnsi" w:hAnsiTheme="minorHAnsi"/>
                 <w:color w:val="000000"/>
-                <w:sz w:val="22"/>
               </w:rPr>
               <w:t>webMethods</w:t>
             </w:r>
@@ -1328,7 +1473,6 @@
               <w:rPr>
                 <w:rFonts w:asciiTheme="minorHAnsi" w:hAnsiTheme="minorHAnsi"/>
                 <w:color w:val="000000"/>
-                <w:sz w:val="22"/>
               </w:rPr>
               <w:t xml:space="preserve">, IBM </w:t>
             </w:r>
@@ -1337,7 +1481,6 @@
               <w:rPr>
                 <w:rFonts w:asciiTheme="minorHAnsi" w:hAnsiTheme="minorHAnsi"/>
                 <w:color w:val="000000"/>
-                <w:sz w:val="22"/>
               </w:rPr>
               <w:t>W</w:t>
             </w:r>
@@ -1345,7 +1488,6 @@
               <w:rPr>
                 <w:rFonts w:asciiTheme="minorHAnsi" w:hAnsiTheme="minorHAnsi"/>
                 <w:color w:val="000000"/>
-                <w:sz w:val="22"/>
               </w:rPr>
               <w:t>ebsphere</w:t>
             </w:r>
@@ -1354,7 +1496,6 @@
               <w:rPr>
                 <w:rFonts w:asciiTheme="minorHAnsi" w:hAnsiTheme="minorHAnsi"/>
                 <w:color w:val="000000"/>
-                <w:sz w:val="22"/>
               </w:rPr>
               <w:t xml:space="preserve"> </w:t>
             </w:r>
@@ -1362,7 +1503,6 @@
               <w:rPr>
                 <w:rFonts w:asciiTheme="minorHAnsi" w:hAnsiTheme="minorHAnsi"/>
                 <w:color w:val="000000"/>
-                <w:sz w:val="22"/>
               </w:rPr>
               <w:t>MQ</w:t>
             </w:r>
@@ -1370,7 +1510,6 @@
               <w:rPr>
                 <w:rFonts w:asciiTheme="minorHAnsi" w:hAnsiTheme="minorHAnsi"/>
                 <w:color w:val="000000"/>
-                <w:sz w:val="22"/>
               </w:rPr>
               <w:t>/MB</w:t>
             </w:r>
@@ -1380,11 +1519,11 @@
       <w:tr>
         <w:trPr>
           <w:cantSplit/>
-          <w:trHeight w:val="344"/>
+          <w:trHeight w:val="326"/>
         </w:trPr>
         <w:tc>
           <w:tcPr>
-            <w:tcW w:w="4204" w:type="dxa"/>
+            <w:tcW w:w="4135" w:type="dxa"/>
           </w:tcPr>
           <w:p>
             <w:pPr>
@@ -1396,7 +1535,6 @@
                 <w:rFonts w:asciiTheme="minorHAnsi" w:hAnsiTheme="minorHAnsi"/>
                 <w:b/>
                 <w:color w:val="000000"/>
-                <w:sz w:val="22"/>
               </w:rPr>
             </w:pPr>
             <w:r>
@@ -1404,7 +1542,6 @@
                 <w:rFonts w:asciiTheme="minorHAnsi" w:hAnsiTheme="minorHAnsi"/>
                 <w:b/>
                 <w:color w:val="000000"/>
-                <w:sz w:val="22"/>
               </w:rPr>
               <w:t>IDEs</w:t>
             </w:r>
@@ -1412,7 +1549,7 @@
         </w:tc>
         <w:tc>
           <w:tcPr>
-            <w:tcW w:w="6703" w:type="dxa"/>
+            <w:tcW w:w="6707" w:type="dxa"/>
           </w:tcPr>
           <w:p>
             <w:pPr>
@@ -1423,7 +1560,6 @@
               <w:rPr>
                 <w:rFonts w:asciiTheme="minorHAnsi" w:hAnsiTheme="minorHAnsi"/>
                 <w:color w:val="000000"/>
-                <w:sz w:val="22"/>
               </w:rPr>
             </w:pPr>
             <w:proofErr w:type="spellStart"/>
@@ -1431,7 +1567,6 @@
               <w:rPr>
                 <w:rFonts w:asciiTheme="minorHAnsi" w:hAnsiTheme="minorHAnsi"/>
                 <w:color w:val="000000"/>
-                <w:sz w:val="22"/>
               </w:rPr>
               <w:t>Mulesoft-Anypoint</w:t>
             </w:r>
@@ -1440,7 +1575,6 @@
               <w:rPr>
                 <w:rFonts w:asciiTheme="minorHAnsi" w:hAnsiTheme="minorHAnsi"/>
                 <w:color w:val="000000"/>
-                <w:sz w:val="22"/>
               </w:rPr>
               <w:t xml:space="preserve"> Studio,</w:t>
             </w:r>
@@ -1448,7 +1582,6 @@
               <w:rPr>
                 <w:rFonts w:asciiTheme="minorHAnsi" w:hAnsiTheme="minorHAnsi"/>
                 <w:color w:val="000000"/>
-                <w:sz w:val="22"/>
               </w:rPr>
               <w:t xml:space="preserve"> Anaconda- </w:t>
             </w:r>
@@ -1457,7 +1590,6 @@
               <w:rPr>
                 <w:rFonts w:asciiTheme="minorHAnsi" w:hAnsiTheme="minorHAnsi"/>
                 <w:color w:val="000000"/>
-                <w:sz w:val="22"/>
               </w:rPr>
               <w:t>Spyder</w:t>
             </w:r>
@@ -1466,7 +1598,6 @@
               <w:rPr>
                 <w:rFonts w:asciiTheme="minorHAnsi" w:hAnsiTheme="minorHAnsi"/>
                 <w:color w:val="000000"/>
-                <w:sz w:val="22"/>
               </w:rPr>
               <w:t>,</w:t>
             </w:r>
@@ -1480,14 +1611,12 @@
               <w:rPr>
                 <w:rFonts w:asciiTheme="minorHAnsi" w:hAnsiTheme="minorHAnsi"/>
                 <w:color w:val="000000"/>
-                <w:sz w:val="22"/>
               </w:rPr>
             </w:pPr>
             <w:r>
               <w:rPr>
                 <w:rFonts w:asciiTheme="minorHAnsi" w:hAnsiTheme="minorHAnsi"/>
                 <w:color w:val="000000"/>
-                <w:sz w:val="22"/>
               </w:rPr>
               <w:t>Software AG Designer,</w:t>
             </w:r>
@@ -1495,7 +1624,6 @@
               <w:rPr>
                 <w:rFonts w:asciiTheme="minorHAnsi" w:hAnsiTheme="minorHAnsi"/>
                 <w:color w:val="000000"/>
-                <w:sz w:val="22"/>
               </w:rPr>
               <w:t xml:space="preserve"> </w:t>
             </w:r>
@@ -1504,7 +1632,6 @@
               <w:rPr>
                 <w:rFonts w:asciiTheme="minorHAnsi" w:hAnsiTheme="minorHAnsi"/>
                 <w:color w:val="000000"/>
-                <w:sz w:val="22"/>
               </w:rPr>
               <w:t>SoapUI</w:t>
             </w:r>
@@ -1513,7 +1640,6 @@
               <w:rPr>
                 <w:rFonts w:asciiTheme="minorHAnsi" w:hAnsiTheme="minorHAnsi"/>
                 <w:color w:val="000000"/>
-                <w:sz w:val="22"/>
               </w:rPr>
               <w:t>, Eclipse</w:t>
             </w:r>
@@ -1521,7 +1647,6 @@
               <w:rPr>
                 <w:rFonts w:asciiTheme="minorHAnsi" w:hAnsiTheme="minorHAnsi"/>
                 <w:color w:val="000000"/>
-                <w:sz w:val="22"/>
               </w:rPr>
               <w:t>, R Studio</w:t>
             </w:r>
@@ -1531,11 +1656,11 @@
       <w:tr>
         <w:trPr>
           <w:cantSplit/>
-          <w:trHeight w:val="344"/>
+          <w:trHeight w:val="326"/>
         </w:trPr>
         <w:tc>
           <w:tcPr>
-            <w:tcW w:w="4204" w:type="dxa"/>
+            <w:tcW w:w="4135" w:type="dxa"/>
           </w:tcPr>
           <w:p>
             <w:pPr>
@@ -1547,7 +1672,6 @@
                 <w:rFonts w:asciiTheme="minorHAnsi" w:hAnsiTheme="minorHAnsi"/>
                 <w:b/>
                 <w:color w:val="000000"/>
-                <w:sz w:val="22"/>
               </w:rPr>
             </w:pPr>
             <w:r>
@@ -1555,7 +1679,6 @@
                 <w:rFonts w:asciiTheme="minorHAnsi" w:hAnsiTheme="minorHAnsi"/>
                 <w:b/>
                 <w:color w:val="000000"/>
-                <w:sz w:val="22"/>
               </w:rPr>
               <w:t xml:space="preserve">Web Technologies  </w:t>
             </w:r>
@@ -1563,7 +1686,7 @@
         </w:tc>
         <w:tc>
           <w:tcPr>
-            <w:tcW w:w="6703" w:type="dxa"/>
+            <w:tcW w:w="6707" w:type="dxa"/>
           </w:tcPr>
           <w:p>
             <w:pPr>
@@ -1574,22 +1697,19 @@
               <w:rPr>
                 <w:rFonts w:asciiTheme="minorHAnsi" w:hAnsiTheme="minorHAnsi"/>
                 <w:color w:val="000000"/>
-                <w:sz w:val="22"/>
               </w:rPr>
             </w:pPr>
             <w:r>
               <w:rPr>
                 <w:rFonts w:asciiTheme="minorHAnsi" w:hAnsiTheme="minorHAnsi"/>
                 <w:color w:val="000000"/>
-                <w:sz w:val="22"/>
-              </w:rPr>
-              <w:t>JavaScript, HTML</w:t>
+              </w:rPr>
+              <w:t>HTML</w:t>
             </w:r>
             <w:r>
               <w:rPr>
                 <w:rFonts w:asciiTheme="minorHAnsi" w:hAnsiTheme="minorHAnsi"/>
                 <w:color w:val="000000"/>
-                <w:sz w:val="22"/>
               </w:rPr>
               <w:t>5</w:t>
             </w:r>
@@ -1597,7 +1717,6 @@
               <w:rPr>
                 <w:rFonts w:asciiTheme="minorHAnsi" w:hAnsiTheme="minorHAnsi"/>
                 <w:color w:val="000000"/>
-                <w:sz w:val="22"/>
               </w:rPr>
               <w:t>,</w:t>
             </w:r>
@@ -1605,7 +1724,6 @@
               <w:rPr>
                 <w:rFonts w:asciiTheme="minorHAnsi" w:hAnsiTheme="minorHAnsi"/>
                 <w:color w:val="000000"/>
-                <w:sz w:val="22"/>
               </w:rPr>
               <w:t>CSS</w:t>
             </w:r>
@@ -1613,7 +1731,6 @@
               <w:rPr>
                 <w:rFonts w:asciiTheme="minorHAnsi" w:hAnsiTheme="minorHAnsi"/>
                 <w:color w:val="000000"/>
-                <w:sz w:val="22"/>
               </w:rPr>
               <w:t>3</w:t>
             </w:r>
@@ -1621,7 +1738,6 @@
               <w:rPr>
                 <w:rFonts w:asciiTheme="minorHAnsi" w:hAnsiTheme="minorHAnsi"/>
                 <w:color w:val="000000"/>
-                <w:sz w:val="22"/>
               </w:rPr>
               <w:t>,</w:t>
             </w:r>
@@ -1629,7 +1745,6 @@
               <w:rPr>
                 <w:rFonts w:asciiTheme="minorHAnsi" w:hAnsiTheme="minorHAnsi"/>
                 <w:color w:val="000000"/>
-                <w:sz w:val="22"/>
               </w:rPr>
               <w:t xml:space="preserve"> </w:t>
             </w:r>
@@ -1637,7 +1752,6 @@
               <w:rPr>
                 <w:rFonts w:asciiTheme="minorHAnsi" w:hAnsiTheme="minorHAnsi"/>
                 <w:color w:val="000000"/>
-                <w:sz w:val="22"/>
               </w:rPr>
               <w:t>XML, JSON, Web Services(</w:t>
             </w:r>
@@ -1646,7 +1760,6 @@
               <w:rPr>
                 <w:rFonts w:asciiTheme="minorHAnsi" w:hAnsiTheme="minorHAnsi"/>
                 <w:color w:val="000000"/>
-                <w:sz w:val="22"/>
               </w:rPr>
               <w:t>RESTful</w:t>
             </w:r>
@@ -1655,7 +1768,6 @@
               <w:rPr>
                 <w:rFonts w:asciiTheme="minorHAnsi" w:hAnsiTheme="minorHAnsi"/>
                 <w:color w:val="000000"/>
-                <w:sz w:val="22"/>
               </w:rPr>
               <w:t xml:space="preserve"> , SOAP),</w:t>
             </w:r>
@@ -1669,7 +1781,6 @@
               <w:rPr>
                 <w:rFonts w:asciiTheme="minorHAnsi" w:hAnsiTheme="minorHAnsi"/>
                 <w:color w:val="000000"/>
-                <w:sz w:val="22"/>
               </w:rPr>
             </w:pPr>
             <w:proofErr w:type="spellStart"/>
@@ -1677,7 +1788,6 @@
               <w:rPr>
                 <w:rFonts w:asciiTheme="minorHAnsi" w:hAnsiTheme="minorHAnsi"/>
                 <w:color w:val="000000"/>
-                <w:sz w:val="22"/>
               </w:rPr>
               <w:t>ActiveMQ</w:t>
             </w:r>
@@ -1686,7 +1796,6 @@
               <w:rPr>
                 <w:rFonts w:asciiTheme="minorHAnsi" w:hAnsiTheme="minorHAnsi"/>
                 <w:color w:val="000000"/>
-                <w:sz w:val="22"/>
               </w:rPr>
               <w:t xml:space="preserve"> JMS, RAML, </w:t>
             </w:r>
@@ -1695,7 +1804,6 @@
               <w:rPr>
                 <w:rFonts w:asciiTheme="minorHAnsi" w:hAnsiTheme="minorHAnsi"/>
                 <w:color w:val="000000"/>
-                <w:sz w:val="22"/>
               </w:rPr>
               <w:t>Cloudhub</w:t>
             </w:r>
@@ -1706,11 +1814,11 @@
       <w:tr>
         <w:trPr>
           <w:cantSplit/>
-          <w:trHeight w:val="344"/>
+          <w:trHeight w:val="326"/>
         </w:trPr>
         <w:tc>
           <w:tcPr>
-            <w:tcW w:w="4204" w:type="dxa"/>
+            <w:tcW w:w="4135" w:type="dxa"/>
           </w:tcPr>
           <w:p>
             <w:pPr>
@@ -1722,7 +1830,6 @@
                 <w:rFonts w:asciiTheme="minorHAnsi" w:hAnsiTheme="minorHAnsi"/>
                 <w:b/>
                 <w:color w:val="000000"/>
-                <w:sz w:val="22"/>
               </w:rPr>
             </w:pPr>
             <w:r>
@@ -1730,7 +1837,6 @@
                 <w:rFonts w:asciiTheme="minorHAnsi" w:hAnsiTheme="minorHAnsi"/>
                 <w:b/>
                 <w:color w:val="000000"/>
-                <w:sz w:val="22"/>
               </w:rPr>
               <w:t>Hardware / Platforms</w:t>
             </w:r>
@@ -1738,7 +1844,7 @@
         </w:tc>
         <w:tc>
           <w:tcPr>
-            <w:tcW w:w="6703" w:type="dxa"/>
+            <w:tcW w:w="6707" w:type="dxa"/>
           </w:tcPr>
           <w:p>
             <w:pPr>
@@ -1749,14 +1855,12 @@
               <w:rPr>
                 <w:rFonts w:asciiTheme="minorHAnsi" w:hAnsiTheme="minorHAnsi" w:cs="Arial"/>
                 <w:color w:val="000000"/>
-                <w:sz w:val="22"/>
               </w:rPr>
             </w:pPr>
             <w:r>
               <w:rPr>
                 <w:rFonts w:asciiTheme="minorHAnsi" w:hAnsiTheme="minorHAnsi" w:cs="Arial"/>
                 <w:color w:val="000000"/>
-                <w:sz w:val="22"/>
               </w:rPr>
               <w:t>Windows 98/XP/2000/7</w:t>
             </w:r>
@@ -1764,7 +1868,6 @@
               <w:rPr>
                 <w:rFonts w:asciiTheme="minorHAnsi" w:hAnsiTheme="minorHAnsi" w:cs="Arial"/>
                 <w:color w:val="000000"/>
-                <w:sz w:val="22"/>
               </w:rPr>
               <w:t>,</w:t>
             </w:r>
@@ -1772,7 +1875,6 @@
               <w:rPr>
                 <w:rFonts w:asciiTheme="minorHAnsi" w:hAnsiTheme="minorHAnsi" w:cs="Arial"/>
                 <w:color w:val="000000"/>
-                <w:sz w:val="22"/>
               </w:rPr>
               <w:t xml:space="preserve"> </w:t>
             </w:r>
@@ -1780,7 +1882,6 @@
               <w:rPr>
                 <w:rFonts w:asciiTheme="minorHAnsi" w:hAnsiTheme="minorHAnsi" w:cs="Arial"/>
                 <w:color w:val="000000"/>
-                <w:sz w:val="22"/>
               </w:rPr>
               <w:t>Unix</w:t>
             </w:r>
@@ -1788,7 +1889,6 @@
               <w:rPr>
                 <w:rFonts w:asciiTheme="minorHAnsi" w:hAnsiTheme="minorHAnsi" w:cs="Arial"/>
                 <w:color w:val="000000"/>
-                <w:sz w:val="22"/>
               </w:rPr>
               <w:t>.</w:t>
             </w:r>
@@ -1798,11 +1898,11 @@
       <w:tr>
         <w:trPr>
           <w:cantSplit/>
-          <w:trHeight w:val="344"/>
+          <w:trHeight w:val="326"/>
         </w:trPr>
         <w:tc>
           <w:tcPr>
-            <w:tcW w:w="4204" w:type="dxa"/>
+            <w:tcW w:w="4135" w:type="dxa"/>
           </w:tcPr>
           <w:p>
             <w:pPr>
@@ -1816,7 +1916,6 @@
                 <w:rFonts w:asciiTheme="minorHAnsi" w:hAnsiTheme="minorHAnsi"/>
                 <w:b/>
                 <w:color w:val="000000"/>
-                <w:sz w:val="22"/>
               </w:rPr>
               <w:t>Certifications</w:t>
             </w:r>
@@ -1824,7 +1923,7 @@
         </w:tc>
         <w:tc>
           <w:tcPr>
-            <w:tcW w:w="6703" w:type="dxa"/>
+            <w:tcW w:w="6707" w:type="dxa"/>
             <w:vAlign w:val="center"/>
           </w:tcPr>
           <w:p>
@@ -1836,7 +1935,6 @@
               <w:rPr>
                 <w:rFonts w:asciiTheme="minorHAnsi" w:hAnsiTheme="minorHAnsi" w:cs="Arial"/>
                 <w:color w:val="000000"/>
-                <w:sz w:val="22"/>
               </w:rPr>
             </w:pPr>
             <w:proofErr w:type="spellStart"/>
@@ -1844,7 +1942,6 @@
               <w:rPr>
                 <w:rFonts w:asciiTheme="minorHAnsi" w:hAnsiTheme="minorHAnsi" w:cs="Arial"/>
                 <w:color w:val="000000"/>
-                <w:sz w:val="22"/>
               </w:rPr>
               <w:t>MuleSoft</w:t>
             </w:r>
@@ -1853,24 +1950,14 @@
               <w:rPr>
                 <w:rFonts w:asciiTheme="minorHAnsi" w:hAnsiTheme="minorHAnsi" w:cs="Arial"/>
                 <w:color w:val="000000"/>
-                <w:sz w:val="22"/>
-              </w:rPr>
-              <w:t xml:space="preserve"> Certified Developer - Integration and API Associate</w:t>
-            </w:r>
+              </w:rPr>
+              <w:t xml:space="preserve"> Certified Developer - Integration and API Associate by </w:t>
+            </w:r>
+            <w:proofErr w:type="spellStart"/>
             <w:r>
               <w:rPr>
                 <w:rFonts w:asciiTheme="minorHAnsi" w:hAnsiTheme="minorHAnsi" w:cs="Arial"/>
                 <w:color w:val="000000"/>
-                <w:sz w:val="22"/>
-              </w:rPr>
-              <w:t xml:space="preserve"> by </w:t>
-            </w:r>
-            <w:proofErr w:type="spellStart"/>
-            <w:r>
-              <w:rPr>
-                <w:rFonts w:asciiTheme="minorHAnsi" w:hAnsiTheme="minorHAnsi" w:cs="Arial"/>
-                <w:color w:val="000000"/>
-                <w:sz w:val="22"/>
               </w:rPr>
               <w:t>Mulesoft</w:t>
             </w:r>
@@ -1885,7 +1972,6 @@
               <w:rPr>
                 <w:rFonts w:asciiTheme="minorHAnsi" w:hAnsiTheme="minorHAnsi" w:cs="Arial"/>
                 <w:color w:val="000000"/>
-                <w:sz w:val="22"/>
               </w:rPr>
             </w:pPr>
             <w:proofErr w:type="spellStart"/>
@@ -1893,7 +1979,6 @@
               <w:rPr>
                 <w:rFonts w:asciiTheme="minorHAnsi" w:hAnsiTheme="minorHAnsi" w:cs="Arial"/>
                 <w:color w:val="000000"/>
-                <w:sz w:val="22"/>
               </w:rPr>
               <w:t>MuleSoft</w:t>
             </w:r>
@@ -1902,24 +1987,14 @@
               <w:rPr>
                 <w:rFonts w:asciiTheme="minorHAnsi" w:hAnsiTheme="minorHAnsi" w:cs="Arial"/>
                 <w:color w:val="000000"/>
-                <w:sz w:val="22"/>
-              </w:rPr>
-              <w:t xml:space="preserve"> Certified Developer – API Design Associate</w:t>
-            </w:r>
+              </w:rPr>
+              <w:t xml:space="preserve"> Certified Developer – API Design Associate by </w:t>
+            </w:r>
+            <w:proofErr w:type="spellStart"/>
             <w:r>
               <w:rPr>
                 <w:rFonts w:asciiTheme="minorHAnsi" w:hAnsiTheme="minorHAnsi" w:cs="Arial"/>
                 <w:color w:val="000000"/>
-                <w:sz w:val="22"/>
-              </w:rPr>
-              <w:t xml:space="preserve"> by </w:t>
-            </w:r>
-            <w:proofErr w:type="spellStart"/>
-            <w:r>
-              <w:rPr>
-                <w:rFonts w:asciiTheme="minorHAnsi" w:hAnsiTheme="minorHAnsi" w:cs="Arial"/>
-                <w:color w:val="000000"/>
-                <w:sz w:val="22"/>
               </w:rPr>
               <w:t>Mulesoft</w:t>
             </w:r>
@@ -1934,38 +2009,26 @@
               <w:rPr>
                 <w:rFonts w:asciiTheme="minorHAnsi" w:hAnsiTheme="minorHAnsi" w:cs="Arial"/>
                 <w:color w:val="000000"/>
-                <w:sz w:val="22"/>
               </w:rPr>
             </w:pPr>
             <w:r>
               <w:rPr>
                 <w:rFonts w:asciiTheme="minorHAnsi" w:hAnsiTheme="minorHAnsi" w:cs="Arial"/>
                 <w:color w:val="000000"/>
-                <w:sz w:val="22"/>
-              </w:rPr>
-              <w:t xml:space="preserve">Introduction </w:t>
+              </w:rPr>
+              <w:t>Introduction to the Data</w:t>
             </w:r>
             <w:r>
               <w:rPr>
                 <w:rFonts w:asciiTheme="minorHAnsi" w:hAnsiTheme="minorHAnsi" w:cs="Arial"/>
                 <w:color w:val="000000"/>
-                <w:sz w:val="22"/>
-              </w:rPr>
-              <w:t>to the Data</w:t>
+              </w:rPr>
+              <w:t xml:space="preserve"> Science, R </w:t>
             </w:r>
             <w:r>
               <w:rPr>
                 <w:rFonts w:asciiTheme="minorHAnsi" w:hAnsiTheme="minorHAnsi" w:cs="Arial"/>
                 <w:color w:val="000000"/>
-                <w:sz w:val="22"/>
-              </w:rPr>
-              <w:t xml:space="preserve"> Science, R </w:t>
-            </w:r>
-            <w:r>
-              <w:rPr>
-                <w:rFonts w:asciiTheme="minorHAnsi" w:hAnsiTheme="minorHAnsi" w:cs="Arial"/>
-                <w:color w:val="000000"/>
-                <w:sz w:val="22"/>
               </w:rPr>
               <w:t xml:space="preserve"> by Udemy.com</w:t>
             </w:r>
@@ -1977,13 +2040,13 @@
       <w:pPr>
         <w:pStyle w:val="IntenseQuote"/>
         <w:spacing w:before="0" w:after="0"/>
-        <w:ind w:left="72" w:right="0"/>
+        <w:ind w:left="144" w:right="0"/>
         <w:jc w:val="left"/>
         <w:rPr>
           <w:rFonts w:ascii="Trebuchet MS" w:hAnsi="Trebuchet MS"/>
           <w:bCs/>
           <w:color w:val="0070C0"/>
-          <w:sz w:val="28"/>
+          <w:sz w:val="24"/>
         </w:rPr>
       </w:pPr>
       <w:r>
@@ -1991,7 +2054,7 @@
           <w:rFonts w:ascii="Trebuchet MS" w:hAnsi="Trebuchet MS"/>
           <w:bCs/>
           <w:color w:val="0070C0"/>
-          <w:sz w:val="28"/>
+          <w:sz w:val="24"/>
         </w:rPr>
         <w:t>Academic Profile</w:t>
       </w:r>
@@ -2000,7 +2063,7 @@
           <w:rFonts w:ascii="Trebuchet MS" w:hAnsi="Trebuchet MS"/>
           <w:bCs/>
           <w:color w:val="0070C0"/>
-          <w:sz w:val="28"/>
+          <w:sz w:val="24"/>
         </w:rPr>
         <w:t>:</w:t>
       </w:r>
@@ -2008,8 +2071,8 @@
     <w:tbl>
       <w:tblPr>
         <w:tblStyle w:val="TableGrid"/>
-        <w:tblpPr w:leftFromText="180" w:rightFromText="180" w:vertAnchor="text" w:horzAnchor="margin" w:tblpX="-5" w:tblpY="29"/>
-        <w:tblW w:w="10885" w:type="dxa"/>
+        <w:tblpPr w:leftFromText="180" w:rightFromText="180" w:vertAnchor="text" w:horzAnchor="margin" w:tblpX="85" w:tblpY="29"/>
+        <w:tblW w:w="10795" w:type="dxa"/>
         <w:tblBorders>
           <w:top w:val="none" w:sz="0" w:space="0" w:color="auto"/>
           <w:left w:val="none" w:sz="0" w:space="0" w:color="auto"/>
@@ -2022,30 +2085,29 @@
         <w:tblLook w:val="04A0" w:firstRow="1" w:lastRow="0" w:firstColumn="1" w:lastColumn="0" w:noHBand="0" w:noVBand="1"/>
       </w:tblPr>
       <w:tblGrid>
-        <w:gridCol w:w="4181"/>
-        <w:gridCol w:w="4453"/>
-        <w:gridCol w:w="1915"/>
-        <w:gridCol w:w="336"/>
+        <w:gridCol w:w="4135"/>
+        <w:gridCol w:w="4409"/>
+        <w:gridCol w:w="2251"/>
       </w:tblGrid>
       <w:tr>
         <w:trPr>
-          <w:gridAfter w:val="1"/>
-          <w:wAfter w:w="336" w:type="dxa"/>
           <w:trHeight w:val="379"/>
         </w:trPr>
         <w:tc>
           <w:tcPr>
-            <w:tcW w:w="4181" w:type="dxa"/>
+            <w:tcW w:w="4135" w:type="dxa"/>
           </w:tcPr>
           <w:p>
             <w:pPr>
               <w:rPr>
                 <w:b/>
+                <w:sz w:val="20"/>
               </w:rPr>
             </w:pPr>
             <w:r>
               <w:rPr>
                 <w:b/>
+                <w:sz w:val="20"/>
               </w:rPr>
               <w:t xml:space="preserve">B.E </w:t>
             </w:r>
@@ -2068,30 +2130,37 @@
         </w:tc>
         <w:tc>
           <w:tcPr>
-            <w:tcW w:w="4453" w:type="dxa"/>
+            <w:tcW w:w="4409" w:type="dxa"/>
           </w:tcPr>
           <w:p>
-            <w:r>
-              <w:t>St. Joseph’s College of Engineering, Chennai</w:t>
-            </w:r>
-            <w:r>
-              <w:t xml:space="preserve"> </w:t>
+            <w:pPr>
+              <w:rPr>
+                <w:sz w:val="20"/>
+              </w:rPr>
+            </w:pPr>
+            <w:r>
+              <w:rPr>
+                <w:sz w:val="20"/>
+              </w:rPr>
+              <w:t xml:space="preserve">St. Joseph’s College of Engineering, Chennai </w:t>
             </w:r>
           </w:p>
         </w:tc>
         <w:tc>
           <w:tcPr>
-            <w:tcW w:w="1915" w:type="dxa"/>
+            <w:tcW w:w="2251" w:type="dxa"/>
           </w:tcPr>
           <w:p>
             <w:pPr>
               <w:rPr>
                 <w:b/>
+                <w:sz w:val="20"/>
               </w:rPr>
             </w:pPr>
             <w:r>
               <w:rPr>
                 <w:b/>
+                <w:sz w:val="20"/>
               </w:rPr>
               <w:t>7.6 CGPA</w:t>
             </w:r>
@@ -2104,17 +2173,19 @@
         </w:trPr>
         <w:tc>
           <w:tcPr>
-            <w:tcW w:w="4181" w:type="dxa"/>
+            <w:tcW w:w="4135" w:type="dxa"/>
           </w:tcPr>
           <w:p>
             <w:pPr>
               <w:rPr>
                 <w:b/>
+                <w:sz w:val="20"/>
               </w:rPr>
             </w:pPr>
             <w:r>
               <w:rPr>
                 <w:b/>
+                <w:sz w:val="20"/>
               </w:rPr>
               <w:t>HSE</w:t>
             </w:r>
@@ -2122,27 +2193,47 @@
         </w:tc>
         <w:tc>
           <w:tcPr>
-            <w:tcW w:w="4453" w:type="dxa"/>
+            <w:tcW w:w="4409" w:type="dxa"/>
           </w:tcPr>
           <w:p>
+            <w:pPr>
+              <w:rPr>
+                <w:sz w:val="20"/>
+              </w:rPr>
+            </w:pPr>
             <w:proofErr w:type="spellStart"/>
             <w:r>
+              <w:rPr>
+                <w:sz w:val="20"/>
+              </w:rPr>
               <w:t>Vetri</w:t>
             </w:r>
             <w:proofErr w:type="spellEnd"/>
             <w:r>
+              <w:rPr>
+                <w:sz w:val="20"/>
+              </w:rPr>
               <w:t xml:space="preserve"> </w:t>
             </w:r>
             <w:proofErr w:type="spellStart"/>
             <w:r>
+              <w:rPr>
+                <w:sz w:val="20"/>
+              </w:rPr>
               <w:t>Vikas</w:t>
             </w:r>
             <w:proofErr w:type="spellEnd"/>
             <w:r>
+              <w:rPr>
+                <w:sz w:val="20"/>
+              </w:rPr>
               <w:t xml:space="preserve"> Higher Secondary School, </w:t>
             </w:r>
             <w:proofErr w:type="spellStart"/>
             <w:r>
+              <w:rPr>
+                <w:sz w:val="20"/>
+              </w:rPr>
               <w:t>Namakkal</w:t>
             </w:r>
             <w:proofErr w:type="spellEnd"/>
@@ -2151,35 +2242,46 @@
         <w:tc>
           <w:tcPr>
             <w:tcW w:w="2251" w:type="dxa"/>
-            <w:gridSpan w:val="2"/>
           </w:tcPr>
           <w:p>
             <w:pPr>
               <w:rPr>
                 <w:b/>
+                <w:sz w:val="20"/>
               </w:rPr>
             </w:pPr>
             <w:r>
               <w:rPr>
                 <w:b/>
+                <w:sz w:val="20"/>
               </w:rPr>
               <w:t>93.75%</w:t>
             </w:r>
             <w:r>
               <w:rPr>
                 <w:b/>
+                <w:sz w:val="20"/>
               </w:rPr>
               <w:t xml:space="preserve"> </w:t>
             </w:r>
             <w:r>
               <w:rPr>
                 <w:b/>
+                <w:sz w:val="20"/>
+              </w:rPr>
+              <w:t xml:space="preserve">    </w:t>
+            </w:r>
+            <w:r>
+              <w:rPr>
+                <w:b/>
+                <w:sz w:val="20"/>
               </w:rPr>
               <w:t>(</w:t>
             </w:r>
             <w:r>
               <w:rPr>
                 <w:b/>
+                <w:sz w:val="20"/>
               </w:rPr>
               <w:t>State Board)</w:t>
             </w:r>
@@ -2188,23 +2290,23 @@
       </w:tr>
       <w:tr>
         <w:trPr>
-          <w:gridAfter w:val="1"/>
-          <w:wAfter w:w="336" w:type="dxa"/>
           <w:trHeight w:val="5"/>
         </w:trPr>
         <w:tc>
           <w:tcPr>
-            <w:tcW w:w="4181" w:type="dxa"/>
+            <w:tcW w:w="4135" w:type="dxa"/>
           </w:tcPr>
           <w:p>
             <w:pPr>
               <w:rPr>
                 <w:b/>
+                <w:sz w:val="20"/>
               </w:rPr>
             </w:pPr>
             <w:r>
               <w:rPr>
                 <w:b/>
+                <w:sz w:val="20"/>
               </w:rPr>
               <w:t xml:space="preserve">SSE </w:t>
             </w:r>
@@ -2212,27 +2314,37 @@
         </w:tc>
         <w:tc>
           <w:tcPr>
-            <w:tcW w:w="4453" w:type="dxa"/>
+            <w:tcW w:w="4409" w:type="dxa"/>
           </w:tcPr>
           <w:p>
-            <w:r>
+            <w:pPr>
+              <w:rPr>
+                <w:sz w:val="20"/>
+              </w:rPr>
+            </w:pPr>
+            <w:r>
+              <w:rPr>
+                <w:sz w:val="20"/>
+              </w:rPr>
               <w:t>Aditya Birla Public School, Ariyalur</w:t>
             </w:r>
           </w:p>
         </w:tc>
         <w:tc>
           <w:tcPr>
-            <w:tcW w:w="1915" w:type="dxa"/>
+            <w:tcW w:w="2251" w:type="dxa"/>
           </w:tcPr>
           <w:p>
             <w:pPr>
               <w:rPr>
                 <w:b/>
+                <w:sz w:val="20"/>
               </w:rPr>
             </w:pPr>
             <w:r>
               <w:rPr>
                 <w:b/>
+                <w:sz w:val="20"/>
               </w:rPr>
               <w:t>9.0 CGPA (CBSE)</w:t>
             </w:r>
@@ -2243,14 +2355,13 @@
     <w:p>
       <w:pPr>
         <w:pStyle w:val="IntenseQuote"/>
-        <w:spacing w:before="0" w:after="0"/>
-        <w:ind w:left="0" w:right="0"/>
+        <w:ind w:left="144" w:right="0"/>
         <w:jc w:val="left"/>
         <w:rPr>
           <w:rFonts w:ascii="Trebuchet MS" w:hAnsi="Trebuchet MS"/>
           <w:bCs/>
           <w:color w:val="0070C0"/>
-          <w:sz w:val="28"/>
+          <w:sz w:val="24"/>
         </w:rPr>
       </w:pPr>
       <w:r>
@@ -2258,26 +2369,17 @@
           <w:rFonts w:ascii="Trebuchet MS" w:hAnsi="Trebuchet MS"/>
           <w:bCs/>
           <w:color w:val="0070C0"/>
-          <w:sz w:val="28"/>
+          <w:sz w:val="24"/>
         </w:rPr>
         <w:lastRenderedPageBreak/>
-        <w:t>Out-Of-</w:t>
+        <w:t>Out-Of-Box Skills</w:t>
       </w:r>
       <w:r>
         <w:rPr>
           <w:rFonts w:ascii="Trebuchet MS" w:hAnsi="Trebuchet MS"/>
           <w:bCs/>
           <w:color w:val="0070C0"/>
-          <w:sz w:val="28"/>
-        </w:rPr>
-        <w:t>Box Skills</w:t>
-      </w:r>
-      <w:r>
-        <w:rPr>
-          <w:rFonts w:ascii="Trebuchet MS" w:hAnsi="Trebuchet MS"/>
-          <w:bCs/>
-          <w:color w:val="0070C0"/>
-          <w:sz w:val="28"/>
+          <w:sz w:val="24"/>
         </w:rPr>
         <w:t>:</w:t>
       </w:r>
@@ -2286,7 +2388,7 @@
       <w:tblPr>
         <w:tblStyle w:val="TableGrid"/>
         <w:tblW w:w="0" w:type="auto"/>
-        <w:tblInd w:w="-5" w:type="dxa"/>
+        <w:tblInd w:w="85" w:type="dxa"/>
         <w:tblBorders>
           <w:top w:val="none" w:sz="0" w:space="0" w:color="auto"/>
           <w:left w:val="none" w:sz="0" w:space="0" w:color="auto"/>
@@ -2298,7 +2400,7 @@
         <w:tblLook w:val="04A0" w:firstRow="1" w:lastRow="0" w:firstColumn="1" w:lastColumn="0" w:noHBand="0" w:noVBand="1"/>
       </w:tblPr>
       <w:tblGrid>
-        <w:gridCol w:w="2705"/>
+        <w:gridCol w:w="2615"/>
         <w:gridCol w:w="7725"/>
       </w:tblGrid>
       <w:tr>
@@ -2307,17 +2409,19 @@
         </w:trPr>
         <w:tc>
           <w:tcPr>
-            <w:tcW w:w="2705" w:type="dxa"/>
+            <w:tcW w:w="2615" w:type="dxa"/>
           </w:tcPr>
           <w:p>
             <w:pPr>
               <w:rPr>
                 <w:b/>
+                <w:sz w:val="20"/>
               </w:rPr>
             </w:pPr>
             <w:r>
               <w:rPr>
                 <w:b/>
+                <w:sz w:val="20"/>
               </w:rPr>
               <w:t>Film making</w:t>
             </w:r>
@@ -2328,10 +2432,21 @@
             <w:tcW w:w="7725" w:type="dxa"/>
           </w:tcPr>
           <w:p>
-            <w:r>
+            <w:pPr>
+              <w:rPr>
+                <w:sz w:val="20"/>
+              </w:rPr>
+            </w:pPr>
+            <w:r>
+              <w:rPr>
+                <w:sz w:val="20"/>
+              </w:rPr>
               <w:t>Directed 2</w:t>
             </w:r>
             <w:r>
+              <w:rPr>
+                <w:sz w:val="20"/>
+              </w:rPr>
               <w:t xml:space="preserve"> Short films with different ideas.</w:t>
             </w:r>
           </w:p>
@@ -2343,17 +2458,19 @@
         </w:trPr>
         <w:tc>
           <w:tcPr>
-            <w:tcW w:w="2705" w:type="dxa"/>
+            <w:tcW w:w="2615" w:type="dxa"/>
           </w:tcPr>
           <w:p>
             <w:pPr>
               <w:rPr>
                 <w:b/>
+                <w:sz w:val="20"/>
               </w:rPr>
             </w:pPr>
             <w:r>
               <w:rPr>
                 <w:b/>
+                <w:sz w:val="20"/>
               </w:rPr>
               <w:t>Editing</w:t>
             </w:r>
@@ -2364,7 +2481,15 @@
             <w:tcW w:w="7725" w:type="dxa"/>
           </w:tcPr>
           <w:p>
-            <w:r>
+            <w:pPr>
+              <w:rPr>
+                <w:sz w:val="20"/>
+              </w:rPr>
+            </w:pPr>
+            <w:r>
+              <w:rPr>
+                <w:sz w:val="20"/>
+              </w:rPr>
               <w:t>Edited Short films, Symposium videos and various creative videos</w:t>
             </w:r>
           </w:p>
@@ -2376,17 +2501,19 @@
         </w:trPr>
         <w:tc>
           <w:tcPr>
-            <w:tcW w:w="2705" w:type="dxa"/>
+            <w:tcW w:w="2615" w:type="dxa"/>
           </w:tcPr>
           <w:p>
             <w:pPr>
               <w:rPr>
                 <w:b/>
+                <w:sz w:val="20"/>
               </w:rPr>
             </w:pPr>
             <w:r>
               <w:rPr>
                 <w:b/>
+                <w:sz w:val="20"/>
               </w:rPr>
               <w:t>Volunteer</w:t>
             </w:r>
@@ -2397,15 +2524,29 @@
             <w:tcW w:w="7725" w:type="dxa"/>
           </w:tcPr>
           <w:p>
-            <w:r>
+            <w:pPr>
+              <w:rPr>
+                <w:sz w:val="20"/>
+              </w:rPr>
+            </w:pPr>
+            <w:r>
+              <w:rPr>
+                <w:sz w:val="20"/>
+              </w:rPr>
               <w:t>Active volunteer of “</w:t>
             </w:r>
             <w:proofErr w:type="spellStart"/>
             <w:r>
+              <w:rPr>
+                <w:sz w:val="20"/>
+              </w:rPr>
               <w:t>Aazraya</w:t>
             </w:r>
             <w:proofErr w:type="spellEnd"/>
             <w:r>
+              <w:rPr>
+                <w:sz w:val="20"/>
+              </w:rPr>
               <w:t>” organization and Cognizant Outreach</w:t>
             </w:r>
           </w:p>
@@ -2417,18 +2558,20 @@
         </w:trPr>
         <w:tc>
           <w:tcPr>
-            <w:tcW w:w="2705" w:type="dxa"/>
+            <w:tcW w:w="2615" w:type="dxa"/>
           </w:tcPr>
           <w:p>
             <w:pPr>
               <w:rPr>
                 <w:b/>
+                <w:sz w:val="20"/>
               </w:rPr>
             </w:pPr>
             <w:proofErr w:type="spellStart"/>
             <w:r>
               <w:rPr>
                 <w:b/>
+                <w:sz w:val="20"/>
               </w:rPr>
               <w:t>Github</w:t>
             </w:r>
@@ -2436,6 +2579,7 @@
             <w:r>
               <w:rPr>
                 <w:b/>
+                <w:sz w:val="20"/>
               </w:rPr>
               <w:t xml:space="preserve"> Profile</w:t>
             </w:r>
@@ -2446,27 +2590,93 @@
             <w:tcW w:w="7725" w:type="dxa"/>
           </w:tcPr>
           <w:p>
-            <w:r>
+            <w:pPr>
+              <w:rPr>
+                <w:sz w:val="20"/>
+              </w:rPr>
+            </w:pPr>
+            <w:r>
+              <w:rPr>
+                <w:sz w:val="20"/>
+              </w:rPr>
               <w:t>github.com/</w:t>
             </w:r>
             <w:proofErr w:type="spellStart"/>
             <w:r>
+              <w:rPr>
+                <w:sz w:val="20"/>
+              </w:rPr>
               <w:t>gunalan</w:t>
             </w:r>
             <w:proofErr w:type="spellEnd"/>
             <w:r>
+              <w:rPr>
+                <w:sz w:val="20"/>
+              </w:rPr>
               <w:t>-s</w:t>
             </w:r>
             <w:r>
+              <w:rPr>
+                <w:sz w:val="20"/>
+              </w:rPr>
               <w:t xml:space="preserve"> , github.com/</w:t>
             </w:r>
             <w:proofErr w:type="spellStart"/>
             <w:r>
+              <w:rPr>
+                <w:sz w:val="20"/>
+              </w:rPr>
               <w:t>bizzy</w:t>
             </w:r>
             <w:proofErr w:type="spellEnd"/>
             <w:r>
+              <w:rPr>
+                <w:sz w:val="20"/>
+              </w:rPr>
               <w:t>-ideas</w:t>
+            </w:r>
+          </w:p>
+        </w:tc>
+      </w:tr>
+      <w:tr>
+        <w:trPr>
+          <w:trHeight w:val="340"/>
+        </w:trPr>
+        <w:tc>
+          <w:tcPr>
+            <w:tcW w:w="2615" w:type="dxa"/>
+          </w:tcPr>
+          <w:p>
+            <w:pPr>
+              <w:rPr>
+                <w:b/>
+                <w:sz w:val="20"/>
+              </w:rPr>
+            </w:pPr>
+            <w:r>
+              <w:rPr>
+                <w:b/>
+                <w:sz w:val="20"/>
+              </w:rPr>
+              <w:t>Website</w:t>
+            </w:r>
+          </w:p>
+        </w:tc>
+        <w:tc>
+          <w:tcPr>
+            <w:tcW w:w="7725" w:type="dxa"/>
+          </w:tcPr>
+          <w:p>
+            <w:pPr>
+              <w:rPr>
+                <w:sz w:val="20"/>
+              </w:rPr>
+            </w:pPr>
+            <w:r>
+              <w:rPr>
+                <w:sz w:val="20"/>
+              </w:rPr>
+              <w:t>bizzy-ideas.github.io/Dev/html (Under development)</w:t>
             </w:r>
           </w:p>
         </w:tc>
@@ -2476,13 +2686,13 @@
       <w:pPr>
         <w:pStyle w:val="IntenseQuote"/>
         <w:spacing w:before="0" w:after="0"/>
-        <w:ind w:left="0" w:right="0"/>
+        <w:ind w:left="144" w:right="0"/>
         <w:jc w:val="left"/>
         <w:rPr>
           <w:rFonts w:ascii="Trebuchet MS" w:hAnsi="Trebuchet MS"/>
           <w:bCs/>
           <w:color w:val="0070C0"/>
-          <w:sz w:val="28"/>
+          <w:sz w:val="24"/>
         </w:rPr>
       </w:pPr>
       <w:r>
@@ -2490,7 +2700,7 @@
           <w:rFonts w:ascii="Trebuchet MS" w:hAnsi="Trebuchet MS"/>
           <w:bCs/>
           <w:color w:val="0070C0"/>
-          <w:sz w:val="28"/>
+          <w:sz w:val="24"/>
         </w:rPr>
         <w:t>Project Experience</w:t>
       </w:r>
@@ -2499,7 +2709,7 @@
           <w:rFonts w:ascii="Trebuchet MS" w:hAnsi="Trebuchet MS"/>
           <w:bCs/>
           <w:color w:val="0070C0"/>
-          <w:sz w:val="28"/>
+          <w:sz w:val="24"/>
         </w:rPr>
         <w:t>:</w:t>
       </w:r>
@@ -2508,7 +2718,7 @@
       <w:pPr>
         <w:suppressAutoHyphens/>
         <w:spacing w:before="100" w:after="100" w:line="240" w:lineRule="auto"/>
-        <w:ind w:left="360"/>
+        <w:ind w:left="144"/>
         <w:rPr>
           <w:rFonts w:ascii="Trebuchet MS" w:hAnsi="Trebuchet MS" w:cstheme="minorHAnsi"/>
           <w:b/>
@@ -2575,6 +2785,7 @@
         <w:rPr>
           <w:rFonts w:cstheme="minorHAnsi"/>
           <w:iCs/>
+          <w:sz w:val="20"/>
         </w:rPr>
       </w:pPr>
       <w:r>
@@ -2582,6 +2793,7 @@
           <w:rFonts w:cstheme="minorHAnsi"/>
           <w:i/>
           <w:iCs/>
+          <w:sz w:val="20"/>
         </w:rPr>
         <w:t xml:space="preserve">Title </w:t>
       </w:r>
@@ -2589,6 +2801,7 @@
         <w:rPr>
           <w:rFonts w:cstheme="minorHAnsi"/>
           <w:iCs/>
+          <w:sz w:val="20"/>
         </w:rPr>
         <w:tab/>
       </w:r>
@@ -2596,6 +2809,7 @@
         <w:rPr>
           <w:rFonts w:cstheme="minorHAnsi"/>
           <w:iCs/>
+          <w:sz w:val="20"/>
         </w:rPr>
         <w:tab/>
       </w:r>
@@ -2603,6 +2817,7 @@
         <w:rPr>
           <w:rFonts w:cstheme="minorHAnsi"/>
           <w:iCs/>
+          <w:sz w:val="20"/>
         </w:rPr>
         <w:tab/>
       </w:r>
@@ -2610,6 +2825,15 @@
         <w:rPr>
           <w:rFonts w:cstheme="minorHAnsi"/>
           <w:iCs/>
+          <w:sz w:val="20"/>
+        </w:rPr>
+        <w:tab/>
+      </w:r>
+      <w:r>
+        <w:rPr>
+          <w:rFonts w:cstheme="minorHAnsi"/>
+          <w:iCs/>
+          <w:sz w:val="20"/>
         </w:rPr>
         <w:t>Infrastructure Integration</w:t>
       </w:r>
@@ -2622,22 +2846,23 @@
         <w:rPr>
           <w:rFonts w:cstheme="minorHAnsi"/>
           <w:iCs/>
-        </w:rPr>
-      </w:pPr>
-      <w:proofErr w:type="spellStart"/>
+          <w:sz w:val="20"/>
+        </w:rPr>
+      </w:pPr>
       <w:r>
         <w:rPr>
           <w:rFonts w:cstheme="minorHAnsi"/>
           <w:i/>
           <w:iCs/>
-        </w:rPr>
-        <w:t>Organisation</w:t>
-      </w:r>
-      <w:proofErr w:type="spellEnd"/>
-      <w:r>
-        <w:rPr>
-          <w:rFonts w:cstheme="minorHAnsi"/>
-          <w:iCs/>
+          <w:sz w:val="20"/>
+        </w:rPr>
+        <w:t>Organization</w:t>
+      </w:r>
+      <w:r>
+        <w:rPr>
+          <w:rFonts w:cstheme="minorHAnsi"/>
+          <w:iCs/>
+          <w:sz w:val="20"/>
         </w:rPr>
         <w:tab/>
       </w:r>
@@ -2645,6 +2870,7 @@
         <w:rPr>
           <w:rFonts w:cstheme="minorHAnsi"/>
           <w:iCs/>
+          <w:sz w:val="20"/>
         </w:rPr>
         <w:tab/>
       </w:r>
@@ -2652,6 +2878,15 @@
         <w:rPr>
           <w:rFonts w:cstheme="minorHAnsi"/>
           <w:iCs/>
+          <w:sz w:val="20"/>
+        </w:rPr>
+        <w:tab/>
+      </w:r>
+      <w:r>
+        <w:rPr>
+          <w:rFonts w:cstheme="minorHAnsi"/>
+          <w:iCs/>
+          <w:sz w:val="20"/>
         </w:rPr>
         <w:t xml:space="preserve">Cognizant </w:t>
       </w:r>
@@ -2659,6 +2894,7 @@
         <w:rPr>
           <w:rFonts w:cstheme="minorHAnsi"/>
           <w:iCs/>
+          <w:sz w:val="20"/>
         </w:rPr>
         <w:t>Technology Solutions</w:t>
       </w:r>
@@ -2671,6 +2907,7 @@
         <w:rPr>
           <w:rFonts w:cstheme="minorHAnsi"/>
           <w:iCs/>
+          <w:sz w:val="20"/>
         </w:rPr>
       </w:pPr>
       <w:r>
@@ -2678,6 +2915,7 @@
           <w:rFonts w:cstheme="minorHAnsi"/>
           <w:i/>
           <w:iCs/>
+          <w:sz w:val="20"/>
         </w:rPr>
         <w:t>Tools</w:t>
       </w:r>
@@ -2685,6 +2923,7 @@
         <w:rPr>
           <w:rFonts w:cstheme="minorHAnsi"/>
           <w:iCs/>
+          <w:sz w:val="20"/>
         </w:rPr>
         <w:tab/>
       </w:r>
@@ -2692,6 +2931,7 @@
         <w:rPr>
           <w:rFonts w:cstheme="minorHAnsi"/>
           <w:iCs/>
+          <w:sz w:val="20"/>
         </w:rPr>
         <w:tab/>
       </w:r>
@@ -2699,6 +2939,7 @@
         <w:rPr>
           <w:rFonts w:cstheme="minorHAnsi"/>
           <w:iCs/>
+          <w:sz w:val="20"/>
         </w:rPr>
         <w:tab/>
       </w:r>
@@ -2706,6 +2947,15 @@
         <w:rPr>
           <w:rFonts w:cstheme="minorHAnsi"/>
           <w:iCs/>
+          <w:sz w:val="20"/>
+        </w:rPr>
+        <w:tab/>
+      </w:r>
+      <w:r>
+        <w:rPr>
+          <w:rFonts w:cstheme="minorHAnsi"/>
+          <w:iCs/>
+          <w:sz w:val="20"/>
         </w:rPr>
         <w:t xml:space="preserve">IBM </w:t>
       </w:r>
@@ -2714,6 +2964,7 @@
         <w:rPr>
           <w:rFonts w:cstheme="minorHAnsi"/>
           <w:iCs/>
+          <w:sz w:val="20"/>
         </w:rPr>
         <w:t>Websphere</w:t>
       </w:r>
@@ -2722,6 +2973,7 @@
         <w:rPr>
           <w:rFonts w:cstheme="minorHAnsi"/>
           <w:iCs/>
+          <w:sz w:val="20"/>
         </w:rPr>
         <w:t xml:space="preserve"> MQ/MB, Putty</w:t>
       </w:r>
@@ -2734,6 +2986,7 @@
         <w:rPr>
           <w:rFonts w:cstheme="minorHAnsi"/>
           <w:iCs/>
+          <w:sz w:val="20"/>
         </w:rPr>
       </w:pPr>
       <w:r>
@@ -2741,6 +2994,7 @@
           <w:rFonts w:cstheme="minorHAnsi"/>
           <w:i/>
           <w:iCs/>
+          <w:sz w:val="20"/>
         </w:rPr>
         <w:t>Period</w:t>
       </w:r>
@@ -2749,6 +3003,7 @@
           <w:rFonts w:cstheme="minorHAnsi"/>
           <w:i/>
           <w:iCs/>
+          <w:sz w:val="20"/>
         </w:rPr>
         <w:tab/>
       </w:r>
@@ -2756,6 +3011,7 @@
         <w:rPr>
           <w:rFonts w:cstheme="minorHAnsi"/>
           <w:iCs/>
+          <w:sz w:val="20"/>
         </w:rPr>
         <w:tab/>
         <w:t xml:space="preserve">      </w:t>
@@ -2764,29 +3020,10 @@
         <w:rPr>
           <w:rFonts w:cstheme="minorHAnsi"/>
           <w:iCs/>
+          <w:sz w:val="20"/>
         </w:rPr>
         <w:tab/>
-      </w:r>
-      <w:r>
-        <w:rPr>
-          <w:rFonts w:cstheme="minorHAnsi"/>
-          <w:iCs/>
-        </w:rPr>
-        <w:t>May</w:t>
-      </w:r>
-      <w:r>
-        <w:rPr>
-          <w:rFonts w:cstheme="minorHAnsi"/>
-          <w:iCs/>
-        </w:rPr>
-        <w:t xml:space="preserve"> 2017</w:t>
-      </w:r>
-      <w:r>
-        <w:rPr>
-          <w:rFonts w:cstheme="minorHAnsi"/>
-          <w:iCs/>
-        </w:rPr>
-        <w:t>-Present</w:t>
+        <w:t>May 2017-Present</w:t>
       </w:r>
     </w:p>
     <w:p>
@@ -2798,6 +3035,7 @@
           <w:rFonts w:ascii="Trebuchet MS" w:hAnsi="Trebuchet MS" w:cstheme="minorHAnsi"/>
           <w:b/>
           <w:iCs/>
+          <w:sz w:val="20"/>
         </w:rPr>
       </w:pPr>
       <w:r>
@@ -2805,6 +3043,7 @@
           <w:rFonts w:ascii="Trebuchet MS" w:hAnsi="Trebuchet MS" w:cstheme="minorHAnsi"/>
           <w:b/>
           <w:iCs/>
+          <w:sz w:val="20"/>
         </w:rPr>
         <w:t>Objective</w:t>
       </w:r>
@@ -2813,6 +3052,7 @@
           <w:rFonts w:ascii="Trebuchet MS" w:hAnsi="Trebuchet MS" w:cstheme="minorHAnsi"/>
           <w:b/>
           <w:iCs/>
+          <w:sz w:val="20"/>
         </w:rPr>
         <w:t>:</w:t>
       </w:r>
@@ -2823,14 +3063,16 @@
         <w:spacing w:before="100" w:after="100" w:line="240" w:lineRule="auto"/>
         <w:ind w:left="288"/>
         <w:rPr>
-          <w:rFonts w:ascii="Trebuchet MS" w:hAnsi="Trebuchet MS" w:cstheme="minorHAnsi"/>
-          <w:iCs/>
-        </w:rPr>
-      </w:pPr>
-      <w:r>
-        <w:rPr>
-          <w:rFonts w:cstheme="minorHAnsi"/>
-          <w:iCs/>
+          <w:rFonts w:cstheme="minorHAnsi"/>
+          <w:iCs/>
+          <w:sz w:val="20"/>
+        </w:rPr>
+      </w:pPr>
+      <w:r>
+        <w:rPr>
+          <w:rFonts w:cstheme="minorHAnsi"/>
+          <w:iCs/>
+          <w:sz w:val="20"/>
         </w:rPr>
         <w:t xml:space="preserve">To provide Infrastructure Integration </w:t>
       </w:r>
@@ -2838,6 +3080,7 @@
         <w:rPr>
           <w:rFonts w:cstheme="minorHAnsi"/>
           <w:iCs/>
+          <w:sz w:val="20"/>
         </w:rPr>
         <w:t xml:space="preserve">for a Retail client </w:t>
       </w:r>
@@ -2845,6 +3088,7 @@
         <w:rPr>
           <w:rFonts w:cstheme="minorHAnsi"/>
           <w:iCs/>
+          <w:sz w:val="20"/>
         </w:rPr>
         <w:t xml:space="preserve">using IBM </w:t>
       </w:r>
@@ -2853,6 +3097,7 @@
         <w:rPr>
           <w:rFonts w:cstheme="minorHAnsi"/>
           <w:iCs/>
+          <w:sz w:val="20"/>
         </w:rPr>
         <w:t>Websphere</w:t>
       </w:r>
@@ -2861,24 +3106,9 @@
         <w:rPr>
           <w:rFonts w:cstheme="minorHAnsi"/>
           <w:iCs/>
-        </w:rPr>
-        <w:t xml:space="preserve"> MQ/M</w:t>
-      </w:r>
-      <w:bookmarkStart w:id="0" w:name="_GoBack"/>
-      <w:bookmarkEnd w:id="0"/>
-      <w:r>
-        <w:rPr>
-          <w:rFonts w:cstheme="minorHAnsi"/>
-          <w:iCs/>
-        </w:rPr>
-        <w:t>B</w:t>
-      </w:r>
-      <w:r>
-        <w:rPr>
-          <w:rFonts w:ascii="Trebuchet MS" w:hAnsi="Trebuchet MS" w:cstheme="minorHAnsi"/>
-          <w:iCs/>
-        </w:rPr>
-        <w:t>.</w:t>
+          <w:sz w:val="20"/>
+        </w:rPr>
+        <w:t xml:space="preserve"> MQ/MB.</w:t>
       </w:r>
     </w:p>
     <w:p>
@@ -2911,6 +3141,7 @@
         <w:rPr>
           <w:rFonts w:cstheme="minorHAnsi"/>
           <w:iCs/>
+          <w:sz w:val="20"/>
         </w:rPr>
       </w:pPr>
       <w:r>
@@ -2918,6 +3149,7 @@
           <w:rFonts w:cstheme="minorHAnsi"/>
           <w:i/>
           <w:iCs/>
+          <w:sz w:val="20"/>
         </w:rPr>
         <w:t xml:space="preserve">Title </w:t>
       </w:r>
@@ -2926,6 +3158,7 @@
           <w:rFonts w:cstheme="minorHAnsi"/>
           <w:i/>
           <w:iCs/>
+          <w:sz w:val="20"/>
         </w:rPr>
         <w:tab/>
       </w:r>
@@ -2934,6 +3167,7 @@
           <w:rFonts w:cstheme="minorHAnsi"/>
           <w:i/>
           <w:iCs/>
+          <w:sz w:val="20"/>
         </w:rPr>
         <w:tab/>
       </w:r>
@@ -2941,14 +3175,24 @@
         <w:rPr>
           <w:rFonts w:cstheme="minorHAnsi"/>
           <w:iCs/>
+          <w:sz w:val="20"/>
         </w:rPr>
         <w:tab/>
       </w:r>
+      <w:r>
+        <w:rPr>
+          <w:rFonts w:cstheme="minorHAnsi"/>
+          <w:iCs/>
+          <w:sz w:val="20"/>
+        </w:rPr>
+        <w:tab/>
+      </w:r>
       <w:proofErr w:type="spellStart"/>
       <w:r>
         <w:rPr>
           <w:rFonts w:cstheme="minorHAnsi"/>
           <w:iCs/>
+          <w:sz w:val="20"/>
         </w:rPr>
         <w:t>MuleSoft</w:t>
       </w:r>
@@ -2957,6 +3201,7 @@
         <w:rPr>
           <w:rFonts w:cstheme="minorHAnsi"/>
           <w:iCs/>
+          <w:sz w:val="20"/>
         </w:rPr>
         <w:t xml:space="preserve"> Integration</w:t>
       </w:r>
@@ -2969,22 +3214,23 @@
         <w:rPr>
           <w:rFonts w:cstheme="minorHAnsi"/>
           <w:iCs/>
-        </w:rPr>
-      </w:pPr>
-      <w:proofErr w:type="spellStart"/>
+          <w:sz w:val="20"/>
+        </w:rPr>
+      </w:pPr>
       <w:r>
         <w:rPr>
           <w:rFonts w:cstheme="minorHAnsi"/>
           <w:i/>
           <w:iCs/>
-        </w:rPr>
-        <w:t>Organisation</w:t>
-      </w:r>
-      <w:proofErr w:type="spellEnd"/>
-      <w:r>
-        <w:rPr>
-          <w:rFonts w:cstheme="minorHAnsi"/>
-          <w:iCs/>
+          <w:sz w:val="20"/>
+        </w:rPr>
+        <w:t>Organization</w:t>
+      </w:r>
+      <w:r>
+        <w:rPr>
+          <w:rFonts w:cstheme="minorHAnsi"/>
+          <w:iCs/>
+          <w:sz w:val="20"/>
         </w:rPr>
         <w:tab/>
       </w:r>
@@ -2992,6 +3238,7 @@
         <w:rPr>
           <w:rFonts w:cstheme="minorHAnsi"/>
           <w:iCs/>
+          <w:sz w:val="20"/>
         </w:rPr>
         <w:tab/>
       </w:r>
@@ -2999,6 +3246,15 @@
         <w:rPr>
           <w:rFonts w:cstheme="minorHAnsi"/>
           <w:iCs/>
+          <w:sz w:val="20"/>
+        </w:rPr>
+        <w:tab/>
+      </w:r>
+      <w:r>
+        <w:rPr>
+          <w:rFonts w:cstheme="minorHAnsi"/>
+          <w:iCs/>
+          <w:sz w:val="20"/>
         </w:rPr>
         <w:t xml:space="preserve">Cognizant </w:t>
       </w:r>
@@ -3006,6 +3262,7 @@
         <w:rPr>
           <w:rFonts w:cstheme="minorHAnsi"/>
           <w:iCs/>
+          <w:sz w:val="20"/>
         </w:rPr>
         <w:t>Technology Solutions</w:t>
       </w:r>
@@ -3018,6 +3275,7 @@
         <w:rPr>
           <w:rFonts w:cstheme="minorHAnsi"/>
           <w:iCs/>
+          <w:sz w:val="20"/>
         </w:rPr>
       </w:pPr>
       <w:r>
@@ -3025,6 +3283,7 @@
           <w:rFonts w:cstheme="minorHAnsi"/>
           <w:i/>
           <w:iCs/>
+          <w:sz w:val="20"/>
         </w:rPr>
         <w:t>Tools</w:t>
       </w:r>
@@ -3032,6 +3291,7 @@
         <w:rPr>
           <w:rFonts w:cstheme="minorHAnsi"/>
           <w:iCs/>
+          <w:sz w:val="20"/>
         </w:rPr>
         <w:tab/>
       </w:r>
@@ -3039,6 +3299,7 @@
         <w:rPr>
           <w:rFonts w:cstheme="minorHAnsi"/>
           <w:iCs/>
+          <w:sz w:val="20"/>
         </w:rPr>
         <w:tab/>
       </w:r>
@@ -3046,14 +3307,24 @@
         <w:rPr>
           <w:rFonts w:cstheme="minorHAnsi"/>
           <w:iCs/>
+          <w:sz w:val="20"/>
         </w:rPr>
         <w:tab/>
       </w:r>
+      <w:r>
+        <w:rPr>
+          <w:rFonts w:cstheme="minorHAnsi"/>
+          <w:iCs/>
+          <w:sz w:val="20"/>
+        </w:rPr>
+        <w:tab/>
+      </w:r>
       <w:proofErr w:type="spellStart"/>
       <w:r>
         <w:rPr>
           <w:rFonts w:cstheme="minorHAnsi"/>
           <w:iCs/>
+          <w:sz w:val="20"/>
         </w:rPr>
         <w:t>Anypoint</w:t>
       </w:r>
@@ -3062,6 +3333,7 @@
         <w:rPr>
           <w:rFonts w:cstheme="minorHAnsi"/>
           <w:iCs/>
+          <w:sz w:val="20"/>
         </w:rPr>
         <w:t xml:space="preserve"> Studio, Oracle SQL, Salesforce,</w:t>
       </w:r>
@@ -3069,6 +3341,7 @@
         <w:rPr>
           <w:rFonts w:cstheme="minorHAnsi"/>
           <w:iCs/>
+          <w:sz w:val="20"/>
         </w:rPr>
         <w:t xml:space="preserve"> </w:t>
       </w:r>
@@ -3076,6 +3349,7 @@
         <w:rPr>
           <w:rFonts w:cstheme="minorHAnsi"/>
           <w:iCs/>
+          <w:sz w:val="20"/>
         </w:rPr>
         <w:t>API designer,</w:t>
       </w:r>
@@ -3083,6 +3357,7 @@
         <w:rPr>
           <w:rFonts w:cstheme="minorHAnsi"/>
           <w:iCs/>
+          <w:sz w:val="20"/>
         </w:rPr>
         <w:t xml:space="preserve"> </w:t>
       </w:r>
@@ -3090,6 +3365,7 @@
         <w:rPr>
           <w:rFonts w:cstheme="minorHAnsi"/>
           <w:iCs/>
+          <w:sz w:val="20"/>
         </w:rPr>
         <w:t>Active MQ</w:t>
       </w:r>
@@ -3102,6 +3378,7 @@
         <w:rPr>
           <w:rFonts w:cstheme="minorHAnsi"/>
           <w:iCs/>
+          <w:sz w:val="20"/>
         </w:rPr>
       </w:pPr>
       <w:r>
@@ -3109,6 +3386,7 @@
           <w:rFonts w:cstheme="minorHAnsi"/>
           <w:i/>
           <w:iCs/>
+          <w:sz w:val="20"/>
         </w:rPr>
         <w:t>Period</w:t>
       </w:r>
@@ -3116,6 +3394,7 @@
         <w:rPr>
           <w:rFonts w:cstheme="minorHAnsi"/>
           <w:iCs/>
+          <w:sz w:val="20"/>
         </w:rPr>
         <w:tab/>
         <w:t xml:space="preserve">      </w:t>
@@ -3124,6 +3403,7 @@
         <w:rPr>
           <w:rFonts w:cstheme="minorHAnsi"/>
           <w:iCs/>
+          <w:sz w:val="20"/>
         </w:rPr>
         <w:tab/>
       </w:r>
@@ -3131,6 +3411,7 @@
         <w:rPr>
           <w:rFonts w:cstheme="minorHAnsi"/>
           <w:iCs/>
+          <w:sz w:val="20"/>
         </w:rPr>
         <w:tab/>
       </w:r>
@@ -3138,6 +3419,7 @@
         <w:rPr>
           <w:rFonts w:cstheme="minorHAnsi"/>
           <w:iCs/>
+          <w:sz w:val="20"/>
         </w:rPr>
         <w:t>March 2017-</w:t>
       </w:r>
@@ -3145,6 +3427,7 @@
         <w:rPr>
           <w:rFonts w:cstheme="minorHAnsi"/>
           <w:iCs/>
+          <w:sz w:val="20"/>
         </w:rPr>
         <w:t>April 2017</w:t>
       </w:r>
@@ -3158,6 +3441,7 @@
           <w:rFonts w:ascii="Trebuchet MS" w:hAnsi="Trebuchet MS" w:cstheme="minorHAnsi"/>
           <w:b/>
           <w:iCs/>
+          <w:sz w:val="20"/>
         </w:rPr>
       </w:pPr>
       <w:r>
@@ -3165,6 +3449,7 @@
           <w:rFonts w:ascii="Trebuchet MS" w:hAnsi="Trebuchet MS" w:cstheme="minorHAnsi"/>
           <w:b/>
           <w:iCs/>
+          <w:sz w:val="20"/>
         </w:rPr>
         <w:t>Objective</w:t>
       </w:r>
@@ -3173,6 +3458,7 @@
           <w:rFonts w:ascii="Trebuchet MS" w:hAnsi="Trebuchet MS" w:cstheme="minorHAnsi"/>
           <w:b/>
           <w:iCs/>
+          <w:sz w:val="20"/>
         </w:rPr>
         <w:t>:</w:t>
       </w:r>
@@ -3183,14 +3469,16 @@
         <w:spacing w:before="100" w:after="100" w:line="240" w:lineRule="auto"/>
         <w:ind w:left="288"/>
         <w:rPr>
-          <w:rFonts w:ascii="Trebuchet MS" w:hAnsi="Trebuchet MS" w:cstheme="minorHAnsi"/>
-          <w:iCs/>
-        </w:rPr>
-      </w:pPr>
-      <w:r>
-        <w:rPr>
-          <w:rFonts w:cstheme="minorHAnsi"/>
-          <w:iCs/>
+          <w:rFonts w:cstheme="minorHAnsi"/>
+          <w:iCs/>
+          <w:sz w:val="20"/>
+        </w:rPr>
+      </w:pPr>
+      <w:r>
+        <w:rPr>
+          <w:rFonts w:cstheme="minorHAnsi"/>
+          <w:iCs/>
+          <w:sz w:val="20"/>
         </w:rPr>
         <w:t>T</w:t>
       </w:r>
@@ -3198,6 +3486,7 @@
         <w:rPr>
           <w:rFonts w:cstheme="minorHAnsi"/>
           <w:iCs/>
+          <w:sz w:val="20"/>
         </w:rPr>
         <w:t xml:space="preserve">o build a REST API which will invoke Salesforce and Oracle DB to </w:t>
       </w:r>
@@ -3205,6 +3494,7 @@
         <w:rPr>
           <w:rFonts w:cstheme="minorHAnsi"/>
           <w:iCs/>
+          <w:sz w:val="20"/>
         </w:rPr>
         <w:t>fetch</w:t>
       </w:r>
@@ -3212,6 +3502,7 @@
         <w:rPr>
           <w:rFonts w:cstheme="minorHAnsi"/>
           <w:iCs/>
+          <w:sz w:val="20"/>
         </w:rPr>
         <w:t xml:space="preserve"> data and place the merged data into Queue using </w:t>
       </w:r>
@@ -3220,6 +3511,7 @@
         <w:rPr>
           <w:rFonts w:cstheme="minorHAnsi"/>
           <w:iCs/>
+          <w:sz w:val="20"/>
         </w:rPr>
         <w:t>ActiveMQ</w:t>
       </w:r>
@@ -3228,28 +3520,22 @@
         <w:rPr>
           <w:rFonts w:cstheme="minorHAnsi"/>
           <w:iCs/>
-        </w:rPr>
-        <w:t xml:space="preserve"> and consume the message in order to store it in folder dynamically</w:t>
-      </w:r>
-      <w:r>
-        <w:rPr>
-          <w:rFonts w:ascii="Trebuchet MS" w:hAnsi="Trebuchet MS" w:cstheme="minorHAnsi"/>
-          <w:iCs/>
-        </w:rPr>
-        <w:t>.</w:t>
+          <w:sz w:val="20"/>
+        </w:rPr>
+        <w:t xml:space="preserve"> and consume the message in order to store it in folder dynamically.</w:t>
       </w:r>
     </w:p>
     <w:p>
       <w:pPr>
         <w:pStyle w:val="IntenseQuote"/>
         <w:spacing w:before="0" w:after="0"/>
-        <w:ind w:left="0" w:right="0"/>
+        <w:ind w:left="144" w:right="0"/>
         <w:jc w:val="left"/>
         <w:rPr>
           <w:rFonts w:ascii="Trebuchet MS" w:hAnsi="Trebuchet MS"/>
           <w:bCs/>
           <w:color w:val="0070C0"/>
-          <w:sz w:val="28"/>
+          <w:sz w:val="24"/>
         </w:rPr>
       </w:pPr>
       <w:r>
@@ -3257,7 +3543,7 @@
           <w:rFonts w:ascii="Trebuchet MS" w:hAnsi="Trebuchet MS"/>
           <w:bCs/>
           <w:color w:val="0070C0"/>
-          <w:sz w:val="28"/>
+          <w:sz w:val="24"/>
         </w:rPr>
         <w:t>Personal Profile</w:t>
       </w:r>
@@ -3266,7 +3552,7 @@
           <w:rFonts w:ascii="Trebuchet MS" w:hAnsi="Trebuchet MS"/>
           <w:bCs/>
           <w:color w:val="0070C0"/>
-          <w:sz w:val="28"/>
+          <w:sz w:val="24"/>
         </w:rPr>
         <w:t>:</w:t>
       </w:r>
@@ -3274,7 +3560,7 @@
     <w:tbl>
       <w:tblPr>
         <w:tblStyle w:val="TableGrid"/>
-        <w:tblpPr w:leftFromText="180" w:rightFromText="180" w:vertAnchor="text" w:horzAnchor="margin" w:tblpY="241"/>
+        <w:tblpPr w:leftFromText="180" w:rightFromText="180" w:vertAnchor="text" w:horzAnchor="margin" w:tblpX="75" w:tblpY="241"/>
         <w:tblW w:w="0" w:type="auto"/>
         <w:tblBorders>
           <w:top w:val="none" w:sz="0" w:space="0" w:color="auto"/>
@@ -3287,8 +3573,8 @@
         <w:tblLook w:val="04A0" w:firstRow="1" w:lastRow="0" w:firstColumn="1" w:lastColumn="0" w:noHBand="0" w:noVBand="1"/>
       </w:tblPr>
       <w:tblGrid>
-        <w:gridCol w:w="2695"/>
-        <w:gridCol w:w="4740"/>
+        <w:gridCol w:w="2715"/>
+        <w:gridCol w:w="4645"/>
       </w:tblGrid>
       <w:tr>
         <w:trPr>
@@ -3296,18 +3582,20 @@
         </w:trPr>
         <w:tc>
           <w:tcPr>
-            <w:tcW w:w="2695" w:type="dxa"/>
+            <w:tcW w:w="2715" w:type="dxa"/>
           </w:tcPr>
           <w:p>
             <w:pPr>
               <w:rPr>
                 <w:rStyle w:val="Strong"/>
                 <w:b w:val="0"/>
+                <w:sz w:val="20"/>
               </w:rPr>
             </w:pPr>
             <w:r>
               <w:rPr>
                 <w:b/>
+                <w:sz w:val="20"/>
               </w:rPr>
               <w:t>DOB</w:t>
             </w:r>
@@ -3315,7 +3603,7 @@
         </w:tc>
         <w:tc>
           <w:tcPr>
-            <w:tcW w:w="4740" w:type="dxa"/>
+            <w:tcW w:w="4645" w:type="dxa"/>
           </w:tcPr>
           <w:p>
             <w:pPr>
@@ -3323,9 +3611,13 @@
                 <w:rStyle w:val="Strong"/>
                 <w:b w:val="0"/>
                 <w:bCs w:val="0"/>
+                <w:sz w:val="20"/>
               </w:rPr>
             </w:pPr>
             <w:r>
+              <w:rPr>
+                <w:sz w:val="20"/>
+              </w:rPr>
               <w:t>12th January 1995</w:t>
             </w:r>
           </w:p>
@@ -3337,18 +3629,20 @@
         </w:trPr>
         <w:tc>
           <w:tcPr>
-            <w:tcW w:w="2695" w:type="dxa"/>
+            <w:tcW w:w="2715" w:type="dxa"/>
           </w:tcPr>
           <w:p>
             <w:pPr>
               <w:rPr>
                 <w:rStyle w:val="Strong"/>
                 <w:b w:val="0"/>
+                <w:sz w:val="20"/>
               </w:rPr>
             </w:pPr>
             <w:r>
               <w:rPr>
                 <w:b/>
+                <w:sz w:val="20"/>
               </w:rPr>
               <w:t>Father’s Name</w:t>
             </w:r>
@@ -3356,7 +3650,7 @@
         </w:tc>
         <w:tc>
           <w:tcPr>
-            <w:tcW w:w="4740" w:type="dxa"/>
+            <w:tcW w:w="4645" w:type="dxa"/>
           </w:tcPr>
           <w:p>
             <w:pPr>
@@ -3364,17 +3658,27 @@
                 <w:rStyle w:val="Strong"/>
                 <w:b w:val="0"/>
                 <w:bCs w:val="0"/>
+                <w:sz w:val="20"/>
               </w:rPr>
             </w:pPr>
             <w:r>
+              <w:rPr>
+                <w:sz w:val="20"/>
+              </w:rPr>
               <w:t xml:space="preserve">Mr. </w:t>
             </w:r>
             <w:proofErr w:type="spellStart"/>
             <w:r>
+              <w:rPr>
+                <w:sz w:val="20"/>
+              </w:rPr>
               <w:t>K.Sambandamoorthy</w:t>
             </w:r>
             <w:proofErr w:type="spellEnd"/>
             <w:r>
+              <w:rPr>
+                <w:sz w:val="20"/>
+              </w:rPr>
               <w:t xml:space="preserve"> (late)</w:t>
             </w:r>
           </w:p>
@@ -3386,18 +3690,20 @@
         </w:trPr>
         <w:tc>
           <w:tcPr>
-            <w:tcW w:w="2695" w:type="dxa"/>
+            <w:tcW w:w="2715" w:type="dxa"/>
           </w:tcPr>
           <w:p>
             <w:pPr>
               <w:rPr>
                 <w:rStyle w:val="Strong"/>
                 <w:b w:val="0"/>
+                <w:sz w:val="20"/>
               </w:rPr>
             </w:pPr>
             <w:r>
               <w:rPr>
                 <w:b/>
+                <w:sz w:val="20"/>
               </w:rPr>
               <w:t>Mother’s Name</w:t>
             </w:r>
@@ -3405,7 +3711,7 @@
         </w:tc>
         <w:tc>
           <w:tcPr>
-            <w:tcW w:w="4740" w:type="dxa"/>
+            <w:tcW w:w="4645" w:type="dxa"/>
           </w:tcPr>
           <w:p>
             <w:pPr>
@@ -3413,13 +3719,20 @@
                 <w:rStyle w:val="Strong"/>
                 <w:b w:val="0"/>
                 <w:bCs w:val="0"/>
+                <w:sz w:val="20"/>
               </w:rPr>
             </w:pPr>
             <w:r>
+              <w:rPr>
+                <w:sz w:val="20"/>
+              </w:rPr>
               <w:t xml:space="preserve">Mrs. </w:t>
             </w:r>
             <w:proofErr w:type="spellStart"/>
             <w:r>
+              <w:rPr>
+                <w:sz w:val="20"/>
+              </w:rPr>
               <w:t>S.Silambuchelvi</w:t>
             </w:r>
             <w:proofErr w:type="spellEnd"/>
@@ -3432,18 +3745,20 @@
         </w:trPr>
         <w:tc>
           <w:tcPr>
-            <w:tcW w:w="2695" w:type="dxa"/>
+            <w:tcW w:w="2715" w:type="dxa"/>
           </w:tcPr>
           <w:p>
             <w:pPr>
               <w:rPr>
                 <w:rStyle w:val="Strong"/>
                 <w:b w:val="0"/>
+                <w:sz w:val="20"/>
               </w:rPr>
             </w:pPr>
             <w:r>
               <w:rPr>
                 <w:b/>
+                <w:sz w:val="20"/>
               </w:rPr>
               <w:t>Address</w:t>
             </w:r>
@@ -3451,7 +3766,7 @@
         </w:tc>
         <w:tc>
           <w:tcPr>
-            <w:tcW w:w="4740" w:type="dxa"/>
+            <w:tcW w:w="4645" w:type="dxa"/>
           </w:tcPr>
           <w:p>
             <w:pPr>
@@ -3459,15 +3774,25 @@
                 <w:rStyle w:val="Strong"/>
                 <w:b w:val="0"/>
                 <w:bCs w:val="0"/>
+                <w:sz w:val="20"/>
               </w:rPr>
             </w:pPr>
             <w:r>
+              <w:rPr>
+                <w:sz w:val="20"/>
+              </w:rPr>
               <w:t>A 42, Rajiv N</w:t>
             </w:r>
             <w:r>
+              <w:rPr>
+                <w:sz w:val="20"/>
+              </w:rPr>
               <w:t>agar, Ariyalur</w:t>
             </w:r>
             <w:r>
+              <w:rPr>
+                <w:sz w:val="20"/>
+              </w:rPr>
               <w:t>.</w:t>
             </w:r>
           </w:p>
@@ -3479,18 +3804,20 @@
         </w:trPr>
         <w:tc>
           <w:tcPr>
-            <w:tcW w:w="2695" w:type="dxa"/>
+            <w:tcW w:w="2715" w:type="dxa"/>
           </w:tcPr>
           <w:p>
             <w:pPr>
               <w:rPr>
                 <w:rStyle w:val="Strong"/>
                 <w:b w:val="0"/>
+                <w:sz w:val="20"/>
               </w:rPr>
             </w:pPr>
             <w:r>
               <w:rPr>
                 <w:b/>
+                <w:sz w:val="20"/>
               </w:rPr>
               <w:t>Languages Known</w:t>
             </w:r>
@@ -3498,7 +3825,7 @@
         </w:tc>
         <w:tc>
           <w:tcPr>
-            <w:tcW w:w="4740" w:type="dxa"/>
+            <w:tcW w:w="4645" w:type="dxa"/>
           </w:tcPr>
           <w:p>
             <w:pPr>
@@ -3506,9 +3833,13 @@
                 <w:rStyle w:val="Strong"/>
                 <w:b w:val="0"/>
                 <w:bCs w:val="0"/>
+                <w:sz w:val="20"/>
               </w:rPr>
             </w:pPr>
             <w:r>
+              <w:rPr>
+                <w:sz w:val="20"/>
+              </w:rPr>
               <w:t>English, Tamil and Hindi</w:t>
             </w:r>
           </w:p>
@@ -3552,12 +3883,22 @@
       </w:pPr>
     </w:p>
     <w:p>
-      <w:r>
+      <w:pPr>
+        <w:ind w:left="144"/>
+        <w:rPr>
+          <w:sz w:val="20"/>
+        </w:rPr>
+      </w:pPr>
+      <w:r>
+        <w:rPr>
+          <w:sz w:val="20"/>
+        </w:rPr>
         <w:t>I hereby assure that all information furnished above are true to my conscience.</w:t>
       </w:r>
     </w:p>
     <w:p>
       <w:pPr>
+        <w:ind w:left="144"/>
         <w:rPr>
           <w:rFonts w:ascii="Trebuchet MS" w:hAnsi="Trebuchet MS"/>
           <w:b/>
@@ -5792,7 +6133,7 @@
 </file>
 
 <file path=customXml/itemProps1.xml><?xml version="1.0" encoding="utf-8"?>
-<ds:datastoreItem xmlns:ds="http://schemas.openxmlformats.org/officeDocument/2006/customXml" ds:itemID="{2E1EF400-A67B-406C-9D5A-CC279F1300E3}">
+<ds:datastoreItem xmlns:ds="http://schemas.openxmlformats.org/officeDocument/2006/customXml" ds:itemID="{107B7DFA-5A48-46C6-ACBA-0D5A9CF8A16E}">
   <ds:schemaRefs>
     <ds:schemaRef ds:uri="http://schemas.openxmlformats.org/officeDocument/2006/bibliography"/>
   </ds:schemaRefs>

</xml_diff>